<commit_message>
Updates to Negative Jump Algorithm documents
</commit_message>
<xml_diff>
--- a/Documents/Negative Jump Algorithm.docx
+++ b/Documents/Negative Jump Algorithm.docx
@@ -1,6 +1,6 @@
 
 <file path=word/document.xml><?xml version="1.0" encoding="utf-8"?>
-<w:document xmlns:wpc="http://schemas.microsoft.com/office/word/2010/wordprocessingCanvas" xmlns:mc="http://schemas.openxmlformats.org/markup-compatibility/2006" xmlns:o="urn:schemas-microsoft-com:office:office" xmlns:r="http://schemas.openxmlformats.org/officeDocument/2006/relationships" xmlns:m="http://schemas.openxmlformats.org/officeDocument/2006/math" xmlns:v="urn:schemas-microsoft-com:vml" xmlns:wp14="http://schemas.microsoft.com/office/word/2010/wordprocessingDrawing" xmlns:wp="http://schemas.openxmlformats.org/drawingml/2006/wordprocessingDrawing" xmlns:w10="urn:schemas-microsoft-com:office:word" xmlns:w="http://schemas.openxmlformats.org/wordprocessingml/2006/main" xmlns:w14="http://schemas.microsoft.com/office/word/2010/wordml" xmlns:wpg="http://schemas.microsoft.com/office/word/2010/wordprocessingGroup" xmlns:wpi="http://schemas.microsoft.com/office/word/2010/wordprocessingInk" xmlns:wne="http://schemas.microsoft.com/office/word/2006/wordml" xmlns:wps="http://schemas.microsoft.com/office/word/2010/wordprocessingShape" mc:Ignorable="w14 wp14">
+<w:document xmlns:wpc="http://schemas.microsoft.com/office/word/2010/wordprocessingCanvas" xmlns:cx="http://schemas.microsoft.com/office/drawing/2014/chartex" xmlns:cx1="http://schemas.microsoft.com/office/drawing/2015/9/8/chartex" xmlns:cx2="http://schemas.microsoft.com/office/drawing/2015/10/21/chartex" xmlns:cx3="http://schemas.microsoft.com/office/drawing/2016/5/9/chartex" xmlns:cx4="http://schemas.microsoft.com/office/drawing/2016/5/10/chartex" xmlns:cx5="http://schemas.microsoft.com/office/drawing/2016/5/11/chartex" xmlns:cx6="http://schemas.microsoft.com/office/drawing/2016/5/12/chartex" xmlns:cx7="http://schemas.microsoft.com/office/drawing/2016/5/13/chartex" xmlns:cx8="http://schemas.microsoft.com/office/drawing/2016/5/14/chartex" xmlns:mc="http://schemas.openxmlformats.org/markup-compatibility/2006" xmlns:aink="http://schemas.microsoft.com/office/drawing/2016/ink" xmlns:am3d="http://schemas.microsoft.com/office/drawing/2017/model3d" xmlns:o="urn:schemas-microsoft-com:office:office" xmlns:r="http://schemas.openxmlformats.org/officeDocument/2006/relationships" xmlns:m="http://schemas.openxmlformats.org/officeDocument/2006/math" xmlns:v="urn:schemas-microsoft-com:vml" xmlns:wp14="http://schemas.microsoft.com/office/word/2010/wordprocessingDrawing" xmlns:wp="http://schemas.openxmlformats.org/drawingml/2006/wordprocessingDrawing" xmlns:w10="urn:schemas-microsoft-com:office:word" xmlns:w="http://schemas.openxmlformats.org/wordprocessingml/2006/main" xmlns:w14="http://schemas.microsoft.com/office/word/2010/wordml" xmlns:w15="http://schemas.microsoft.com/office/word/2012/wordml" xmlns:w16cid="http://schemas.microsoft.com/office/word/2016/wordml/cid" xmlns:w16se="http://schemas.microsoft.com/office/word/2015/wordml/symex" xmlns:wpg="http://schemas.microsoft.com/office/word/2010/wordprocessingGroup" xmlns:wpi="http://schemas.microsoft.com/office/word/2010/wordprocessingInk" xmlns:wne="http://schemas.microsoft.com/office/word/2006/wordml" xmlns:wps="http://schemas.microsoft.com/office/word/2010/wordprocessingShape" mc:Ignorable="w14 w15 w16se w16cid wp14">
   <w:body>
     <w:p>
       <w:pPr>
@@ -40,76 +40,58 @@
       </w:r>
       <w:proofErr w:type="spellEnd"/>
       <w:r>
-        <w:t xml:space="preserve"> function is always used – there are times when the tick </w:t>
+        <w:t xml:space="preserve"> function is always used – there are times when the tick struct is loaded directly).  The flag will be unnecessary, except for the 0.1 second and 0.2 second ambiguous intervals.</w:t>
+      </w:r>
+    </w:p>
+    <w:p/>
+    <w:p>
+      <w:r>
+        <w:t xml:space="preserve">Will there ever be a situation where we have a tick count that was not created from a UTC, so don’t know the value of the before or after flag.  This can occur if we allow the addition or subtraction of a relative tick count to a UTC.  For the time being, we want to allow this.  In the future, when we have a relative </w:t>
       </w:r>
       <w:proofErr w:type="spellStart"/>
       <w:r>
-        <w:t>struct</w:t>
+        <w:t>CalCoords</w:t>
       </w:r>
       <w:proofErr w:type="spellEnd"/>
       <w:r>
-        <w:t xml:space="preserve"> is loaded directly).  The flag will be unnecessary, except for the 0.1 second and 0.2 second ambiguous intervals.</w:t>
+        <w:t xml:space="preserve"> type, we can restrict the addition or subtraction to these types.  We could still create a relative tick by subtracting two UTCs, but not allow a relative tick to be added to a UTC.  For the time being, we could adopt the following approach:</w:t>
       </w:r>
     </w:p>
     <w:p/>
     <w:p>
       <w:r>
-        <w:t xml:space="preserve">Will there ever be a situation where we have a tick count that was not created from a UTC, so don’t know the value of the before or after flag.  This can occur if we allow the addition or subtraction of a relative tick count to a UTC.  For the time being, we want to allow this.  In the future, when we have a relative </w:t>
-      </w:r>
-      <w:proofErr w:type="spellStart"/>
-      <w:r>
-        <w:t>CalCoords</w:t>
-      </w:r>
-      <w:proofErr w:type="spellEnd"/>
-      <w:r>
-        <w:t xml:space="preserve"> type, we can restrict the addition or subtraction to these types.  We could still create a relative tick by subtracting two UTCs, but not allow a relative tick to be added to a UTC.  For the time being, we could adopt the following approach:</w:t>
+        <w:t>When a relative tick count is added to or subtracted from a UTC and the resulting tick count is in the ambiguous region, do the following:</w:t>
       </w:r>
     </w:p>
     <w:p/>
     <w:p>
       <w:r>
-        <w:t>When a relative tick count is added to or subtracted from a UTC and the resulting tick count is in the ambiguous region, do the following:</w:t>
+        <w:t>If the UTC is before the start of the ambiguous region, set the flag to before</w:t>
+      </w:r>
+    </w:p>
+    <w:p>
+      <w:r>
+        <w:t>If the UTC is after the end of the ambiguous region, set the flag to after</w:t>
+      </w:r>
+    </w:p>
+    <w:p>
+      <w:r>
+        <w:t>If the UTC is within the ambiguous region, preserve the value of the flag</w:t>
       </w:r>
     </w:p>
     <w:p/>
     <w:p>
       <w:r>
-        <w:t>If the UTC is before the start of the ambiguous region, set the flag to before</w:t>
-      </w:r>
-    </w:p>
-    <w:p>
-      <w:r>
-        <w:t>If the UTC is after the end of the ambiguous region, set the flag to after</w:t>
-      </w:r>
-    </w:p>
-    <w:p>
-      <w:r>
-        <w:t>If the UTC is within the ambiguous region, preserve the value of the flag</w:t>
+        <w:t xml:space="preserve">When subtracting </w:t>
+      </w:r>
+      <w:r>
+        <w:t>raw tick counts, not as a result of a UTC subtraction, ignore the before or after flag.  This will produce the intuitive result.</w:t>
       </w:r>
     </w:p>
     <w:p/>
     <w:p>
-      <w:proofErr w:type="gramStart"/>
-      <w:r>
-        <w:t xml:space="preserve">When subtracting </w:t>
-      </w:r>
-      <w:r>
-        <w:t>raw tick counts, not as a result of a UTC subtraction, ignore the before or after flag.</w:t>
-      </w:r>
-      <w:proofErr w:type="gramEnd"/>
-      <w:r>
-        <w:t xml:space="preserve">  This will produce the intuitive result.</w:t>
-      </w:r>
-    </w:p>
-    <w:p/>
-    <w:p>
-      <w:proofErr w:type="gramStart"/>
-      <w:r>
-        <w:t>When subtracting tick counts in support of a UTC subtraction, we need to respect the before or after flags to produce an intuitive result.</w:t>
-      </w:r>
-      <w:proofErr w:type="gramEnd"/>
-      <w:r>
-        <w:t xml:space="preserve"> </w:t>
+      <w:r>
+        <w:t xml:space="preserve">When subtracting tick counts in support of a UTC subtraction, we need to respect the before or after flags to produce an intuitive result. </w:t>
       </w:r>
     </w:p>
     <w:p/>
@@ -186,11 +168,11 @@
     <w:p/>
     <w:p>
       <w:r>
-        <w:t>So far, this is consistent with the positive jump methodology.  However, if we were to continue with that approach across the jump, we would have a very non-intuitive result</w:t>
+        <w:t xml:space="preserve">So far, this is consistent with the positive jump methodology.  However, if we were to continue with that approach across the jump, we would have a very non-intuitive </w:t>
       </w:r>
       <w:proofErr w:type="gramStart"/>
       <w:r>
-        <w:t>;  namely</w:t>
+        <w:t>result;  namely</w:t>
       </w:r>
       <w:proofErr w:type="gramEnd"/>
       <w:r>
@@ -243,19 +225,7 @@
     <w:p/>
     <w:p>
       <w:r>
-        <w:t xml:space="preserve">The second approach eliminates the whenever clause.  That is, an adjustment is made whenever </w:t>
-      </w:r>
-      <w:r>
-        <w:t xml:space="preserve">00:00:00 &lt;= UTC1 &lt; 8/1/1961 00:00:00.05 and </w:t>
-      </w:r>
-      <w:r>
-        <w:t>7/31/1961 23:59:59.95 &lt; UTC2 &lt;</w:t>
-      </w:r>
-      <w:r>
-        <w:t xml:space="preserve"> 8/1/1961 00:00:00</w:t>
-      </w:r>
-      <w:r>
-        <w:t>.  The second example in the previous paragraph would have the more intuitive result of .06.  If we consider the case where UTC1 = 8/1/1961 00:00:00.049 and UTC2 = 7/31/1961 23:59:59.99, the adjusted difference would be .05.  However, if we increase UTC1 to 8/1/1961 00:00:00.05, there would be no adjustment, so the difference would be .001, instead of .051.</w:t>
+        <w:t>The second approach eliminates the whenever clause.  That is, an adjustment is made whenever 00:00:00 &lt;= UTC1 &lt; 8/1/1961 00:00:00.05 and 7/31/1961 23:59:59.95 &lt; UTC2 &lt; 8/1/1961 00:00:00.  The second example in the previous paragraph would have the more intuitive result of .06.  If we consider the case where UTC1 = 8/1/1961 00:00:00.049 and UTC2 = 7/31/1961 23:59:59.99, the adjusted difference would be .05.  However, if we increase UTC1 to 8/1/1961 00:00:00.05, there would be no adjustment, so the difference would be .001, instead of .051.</w:t>
       </w:r>
     </w:p>
     <w:p/>
@@ -367,7 +337,6 @@
     <w:p/>
     <w:p>
       <w:r>
-        <w:lastRenderedPageBreak/>
         <w:t>S</w:t>
       </w:r>
       <w:r>
@@ -377,15 +346,7 @@
     <w:p/>
     <w:p>
       <w:r>
-        <w:t xml:space="preserve">*** </w:t>
-      </w:r>
-      <w:proofErr w:type="gramStart"/>
-      <w:r>
-        <w:t>what</w:t>
-      </w:r>
-      <w:proofErr w:type="gramEnd"/>
-      <w:r>
-        <w:t xml:space="preserve"> about UTC1 and UTC2 in different ambiguous ranges?  No adjustment required on subtraction.  ***</w:t>
+        <w:t>*** what about UTC1 and UTC2 in different ambiguous ranges?  No adjustment required on subtraction.  ***</w:t>
       </w:r>
     </w:p>
     <w:p/>
@@ -568,29 +529,946 @@
       <w:r>
         <w:t>*** Can we say there is only a potential issue if TAI1 or TAI1 +/- RTAI is within an ambiguous TAI range?  ***</w:t>
       </w:r>
+    </w:p>
+    <w:p/>
+    <w:p>
+      <w:r>
+        <w:t>If UTC1 is within the ambiguous range, first determine which side of the jump.  If on the positive side and RTAI results in an increase (either plus a positive value or minus a negative value), no adjustment necessary.</w:t>
+      </w:r>
+    </w:p>
+    <w:p/>
+    <w:p>
+      <w:r>
+        <w:t>If UTC1 is not within the ambiguous range,</w:t>
+      </w:r>
+    </w:p>
+    <w:p>
+      <w:pPr>
+        <w:spacing w:after="200" w:line="276" w:lineRule="auto"/>
+      </w:pPr>
+      <w:r>
+        <w:br w:type="page"/>
+      </w:r>
+    </w:p>
+    <w:p>
+      <w:pPr>
+        <w:rPr>
+          <w:rFonts w:ascii="Arial" w:hAnsi="Arial" w:cs="Arial"/>
+          <w:sz w:val="15"/>
+          <w:szCs w:val="15"/>
+        </w:rPr>
+      </w:pPr>
+      <w:r>
+        <w:rPr>
+          <w:rFonts w:ascii="Arial" w:hAnsi="Arial" w:cs="Arial"/>
+          <w:noProof/>
+          <w:sz w:val="15"/>
+          <w:szCs w:val="15"/>
+        </w:rPr>
+        <w:lastRenderedPageBreak/>
+        <mc:AlternateContent>
+          <mc:Choice Requires="wps">
+            <w:drawing>
+              <wp:anchor distT="45720" distB="45720" distL="114300" distR="114300" simplePos="0" relativeHeight="251724288" behindDoc="0" locked="0" layoutInCell="1" allowOverlap="1" wp14:anchorId="68DF0D36" wp14:editId="477CB994">
+                <wp:simplePos x="0" y="0"/>
+                <wp:positionH relativeFrom="column">
+                  <wp:posOffset>-339090</wp:posOffset>
+                </wp:positionH>
+                <wp:positionV relativeFrom="paragraph">
+                  <wp:posOffset>-1044575</wp:posOffset>
+                </wp:positionV>
+                <wp:extent cx="6121400" cy="1404620"/>
+                <wp:effectExtent l="0" t="0" r="0" b="0"/>
+                <wp:wrapSquare wrapText="bothSides"/>
+                <wp:docPr id="217" name="Text Box 2"/>
+                <wp:cNvGraphicFramePr>
+                  <a:graphicFrameLocks xmlns:a="http://schemas.openxmlformats.org/drawingml/2006/main"/>
+                </wp:cNvGraphicFramePr>
+                <a:graphic xmlns:a="http://schemas.openxmlformats.org/drawingml/2006/main">
+                  <a:graphicData uri="http://schemas.microsoft.com/office/word/2010/wordprocessingShape">
+                    <wps:wsp>
+                      <wps:cNvSpPr txBox="1">
+                        <a:spLocks noChangeArrowheads="1"/>
+                      </wps:cNvSpPr>
+                      <wps:spPr bwMode="auto">
+                        <a:xfrm>
+                          <a:off x="0" y="0"/>
+                          <a:ext cx="6121400" cy="1404620"/>
+                        </a:xfrm>
+                        <a:prstGeom prst="rect">
+                          <a:avLst/>
+                        </a:prstGeom>
+                        <a:solidFill>
+                          <a:srgbClr val="FFFFFF"/>
+                        </a:solidFill>
+                        <a:ln w="9525">
+                          <a:noFill/>
+                          <a:miter lim="800000"/>
+                          <a:headEnd/>
+                          <a:tailEnd/>
+                        </a:ln>
+                      </wps:spPr>
+                      <wps:txbx>
+                        <w:txbxContent>
+                          <w:p>
+                            <w:pPr>
+                              <w:rPr>
+                                <w:rFonts w:ascii="Arial" w:hAnsi="Arial" w:cs="Arial"/>
+                                <w:sz w:val="28"/>
+                                <w:szCs w:val="28"/>
+                                <w:u w:val="single"/>
+                              </w:rPr>
+                            </w:pPr>
+                            <w:r>
+                              <w:rPr>
+                                <w:rFonts w:ascii="Arial" w:hAnsi="Arial" w:cs="Arial"/>
+                                <w:sz w:val="28"/>
+                                <w:szCs w:val="28"/>
+                                <w:u w:val="single"/>
+                              </w:rPr>
+                              <w:t>Algorithm for Computing UTC1 + RTAI Considering Ambiguous Regions</w:t>
+                            </w:r>
+                          </w:p>
+                        </w:txbxContent>
+                      </wps:txbx>
+                      <wps:bodyPr rot="0" vert="horz" wrap="square" lIns="91440" tIns="45720" rIns="91440" bIns="45720" anchor="t" anchorCtr="0">
+                        <a:spAutoFit/>
+                      </wps:bodyPr>
+                    </wps:wsp>
+                  </a:graphicData>
+                </a:graphic>
+                <wp14:sizeRelH relativeFrom="margin">
+                  <wp14:pctWidth>0</wp14:pctWidth>
+                </wp14:sizeRelH>
+                <wp14:sizeRelV relativeFrom="margin">
+                  <wp14:pctHeight>20000</wp14:pctHeight>
+                </wp14:sizeRelV>
+              </wp:anchor>
+            </w:drawing>
+          </mc:Choice>
+          <mc:Fallback>
+            <w:pict>
+              <v:shapetype w14:anchorId="68DF0D36" id="_x0000_t202" coordsize="21600,21600" o:spt="202" path="m,l,21600r21600,l21600,xe">
+                <v:stroke joinstyle="miter"/>
+                <v:path gradientshapeok="t" o:connecttype="rect"/>
+              </v:shapetype>
+              <v:shape id="Text Box 2" o:spid="_x0000_s1026" type="#_x0000_t202" style="position:absolute;margin-left:-26.7pt;margin-top:-82.25pt;width:482pt;height:110.6pt;z-index:251724288;visibility:visible;mso-wrap-style:square;mso-width-percent:0;mso-height-percent:200;mso-wrap-distance-left:9pt;mso-wrap-distance-top:3.6pt;mso-wrap-distance-right:9pt;mso-wrap-distance-bottom:3.6pt;mso-position-horizontal:absolute;mso-position-horizontal-relative:text;mso-position-vertical:absolute;mso-position-vertical-relative:text;mso-width-percent:0;mso-height-percent:200;mso-width-relative:margin;mso-height-relative:margin;v-text-anchor:top" o:gfxdata="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" stroked="f">
+                <v:textbox style="mso-fit-shape-to-text:t">
+                  <w:txbxContent>
+                    <w:p>
+                      <w:pPr>
+                        <w:rPr>
+                          <w:rFonts w:ascii="Arial" w:hAnsi="Arial" w:cs="Arial"/>
+                          <w:sz w:val="28"/>
+                          <w:szCs w:val="28"/>
+                          <w:u w:val="single"/>
+                        </w:rPr>
+                      </w:pPr>
+                      <w:r>
+                        <w:rPr>
+                          <w:rFonts w:ascii="Arial" w:hAnsi="Arial" w:cs="Arial"/>
+                          <w:sz w:val="28"/>
+                          <w:szCs w:val="28"/>
+                          <w:u w:val="single"/>
+                        </w:rPr>
+                        <w:t>Algorithm for Computing UTC1 + RTAI Considering Ambiguous Regions</w:t>
+                      </w:r>
+                    </w:p>
+                  </w:txbxContent>
+                </v:textbox>
+                <w10:wrap type="square"/>
+              </v:shape>
+            </w:pict>
+          </mc:Fallback>
+        </mc:AlternateContent>
+      </w:r>
+      <w:r>
+        <w:rPr>
+          <w:rFonts w:ascii="Arial" w:hAnsi="Arial" w:cs="Arial"/>
+          <w:noProof/>
+          <w:sz w:val="15"/>
+          <w:szCs w:val="15"/>
+        </w:rPr>
+        <mc:AlternateContent>
+          <mc:Choice Requires="wps">
+            <w:drawing>
+              <wp:anchor distT="0" distB="0" distL="114300" distR="114300" simplePos="0" relativeHeight="251684352" behindDoc="0" locked="0" layoutInCell="1" allowOverlap="1" wp14:anchorId="20C110FB" wp14:editId="360036AF">
+                <wp:simplePos x="0" y="0"/>
+                <wp:positionH relativeFrom="column">
+                  <wp:posOffset>1972945</wp:posOffset>
+                </wp:positionH>
+                <wp:positionV relativeFrom="paragraph">
+                  <wp:posOffset>1859280</wp:posOffset>
+                </wp:positionV>
+                <wp:extent cx="1006475" cy="927100"/>
+                <wp:effectExtent l="0" t="0" r="22225" b="25400"/>
+                <wp:wrapNone/>
+                <wp:docPr id="3" name="Flowchart: Decision 3"/>
+                <wp:cNvGraphicFramePr/>
+                <a:graphic xmlns:a="http://schemas.openxmlformats.org/drawingml/2006/main">
+                  <a:graphicData uri="http://schemas.microsoft.com/office/word/2010/wordprocessingShape">
+                    <wps:wsp>
+                      <wps:cNvSpPr/>
+                      <wps:spPr>
+                        <a:xfrm>
+                          <a:off x="0" y="0"/>
+                          <a:ext cx="1006475" cy="927100"/>
+                        </a:xfrm>
+                        <a:prstGeom prst="flowChartDecision">
+                          <a:avLst/>
+                        </a:prstGeom>
+                        <a:ln/>
+                      </wps:spPr>
+                      <wps:style>
+                        <a:lnRef idx="2">
+                          <a:schemeClr val="accent1"/>
+                        </a:lnRef>
+                        <a:fillRef idx="1">
+                          <a:schemeClr val="lt1"/>
+                        </a:fillRef>
+                        <a:effectRef idx="0">
+                          <a:schemeClr val="accent1"/>
+                        </a:effectRef>
+                        <a:fontRef idx="minor">
+                          <a:schemeClr val="dk1"/>
+                        </a:fontRef>
+                      </wps:style>
+                      <wps:txbx>
+                        <w:txbxContent>
+                          <w:p>
+                            <w:pPr>
+                              <w:jc w:val="center"/>
+                            </w:pPr>
+                            <w:r>
+                              <w:t>UTC1 before jump?</w:t>
+                            </w:r>
+                          </w:p>
+                        </w:txbxContent>
+                      </wps:txbx>
+                      <wps:bodyPr rot="0" spcFirstLastPara="0" vertOverflow="overflow" horzOverflow="overflow" vert="horz" wrap="square" lIns="0" tIns="0" rIns="0" bIns="0" numCol="1" spcCol="0" rtlCol="0" fromWordArt="0" anchor="t" anchorCtr="0" forceAA="0" compatLnSpc="1">
+                        <a:prstTxWarp prst="textNoShape">
+                          <a:avLst/>
+                        </a:prstTxWarp>
+                        <a:noAutofit/>
+                      </wps:bodyPr>
+                    </wps:wsp>
+                  </a:graphicData>
+                </a:graphic>
+              </wp:anchor>
+            </w:drawing>
+          </mc:Choice>
+          <mc:Fallback>
+            <w:pict>
+              <v:shapetype w14:anchorId="20C110FB" id="_x0000_t110" coordsize="21600,21600" o:spt="110" path="m10800,l,10800,10800,21600,21600,10800xe">
+                <v:stroke joinstyle="miter"/>
+                <v:path gradientshapeok="t" o:connecttype="rect" textboxrect="5400,5400,16200,16200"/>
+              </v:shapetype>
+              <v:shape id="Flowchart: Decision 3" o:spid="_x0000_s1027" type="#_x0000_t110" style="position:absolute;margin-left:155.35pt;margin-top:146.4pt;width:79.25pt;height:73pt;z-index:251684352;visibility:visible;mso-wrap-style:square;mso-wrap-distance-left:9pt;mso-wrap-distance-top:0;mso-wrap-distance-right:9pt;mso-wrap-distance-bottom:0;mso-position-horizontal:absolute;mso-position-horizontal-relative:text;mso-position-vertical:absolute;mso-position-vertical-relative:text;v-text-anchor:top" o:gfxdata="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" fillcolor="white [3201]" strokecolor="#0072ce [3204]" strokeweight=".85pt">
+                <v:textbox inset="0,0,0,0">
+                  <w:txbxContent>
+                    <w:p>
+                      <w:pPr>
+                        <w:jc w:val="center"/>
+                      </w:pPr>
+                      <w:r>
+                        <w:t>UTC1 before jump?</w:t>
+                      </w:r>
+                    </w:p>
+                  </w:txbxContent>
+                </v:textbox>
+              </v:shape>
+            </w:pict>
+          </mc:Fallback>
+        </mc:AlternateContent>
+      </w:r>
+      <w:r>
+        <w:rPr>
+          <w:rFonts w:ascii="Arial" w:hAnsi="Arial" w:cs="Arial"/>
+          <w:noProof/>
+          <w:sz w:val="15"/>
+          <w:szCs w:val="15"/>
+        </w:rPr>
+        <mc:AlternateContent>
+          <mc:Choice Requires="wps">
+            <w:drawing>
+              <wp:anchor distT="0" distB="0" distL="114300" distR="114300" simplePos="0" relativeHeight="251620864" behindDoc="0" locked="0" layoutInCell="1" allowOverlap="1" wp14:anchorId="39333EBB" wp14:editId="584D9286">
+                <wp:simplePos x="0" y="0"/>
+                <wp:positionH relativeFrom="column">
+                  <wp:posOffset>2127885</wp:posOffset>
+                </wp:positionH>
+                <wp:positionV relativeFrom="paragraph">
+                  <wp:posOffset>-555625</wp:posOffset>
+                </wp:positionV>
+                <wp:extent cx="698500" cy="698500"/>
+                <wp:effectExtent l="0" t="0" r="25400" b="25400"/>
+                <wp:wrapNone/>
+                <wp:docPr id="1" name="Flowchart: Connector 1"/>
+                <wp:cNvGraphicFramePr/>
+                <a:graphic xmlns:a="http://schemas.openxmlformats.org/drawingml/2006/main">
+                  <a:graphicData uri="http://schemas.microsoft.com/office/word/2010/wordprocessingShape">
+                    <wps:wsp>
+                      <wps:cNvSpPr/>
+                      <wps:spPr>
+                        <a:xfrm>
+                          <a:off x="0" y="0"/>
+                          <a:ext cx="698500" cy="698500"/>
+                        </a:xfrm>
+                        <a:prstGeom prst="flowChartConnector">
+                          <a:avLst/>
+                        </a:prstGeom>
+                        <a:ln/>
+                      </wps:spPr>
+                      <wps:style>
+                        <a:lnRef idx="2">
+                          <a:schemeClr val="accent1"/>
+                        </a:lnRef>
+                        <a:fillRef idx="1">
+                          <a:schemeClr val="lt1"/>
+                        </a:fillRef>
+                        <a:effectRef idx="0">
+                          <a:schemeClr val="accent1"/>
+                        </a:effectRef>
+                        <a:fontRef idx="minor">
+                          <a:schemeClr val="dk1"/>
+                        </a:fontRef>
+                      </wps:style>
+                      <wps:txbx>
+                        <w:txbxContent>
+                          <w:p>
+                            <w:pPr>
+                              <w:jc w:val="center"/>
+                              <w:rPr>
+                                <w:rFonts w:ascii="Arial" w:hAnsi="Arial" w:cs="Arial"/>
+                              </w:rPr>
+                            </w:pPr>
+                          </w:p>
+                          <w:p>
+                            <w:pPr>
+                              <w:jc w:val="center"/>
+                              <w:rPr>
+                                <w:rFonts w:ascii="Arial" w:hAnsi="Arial" w:cs="Arial"/>
+                              </w:rPr>
+                            </w:pPr>
+                            <w:r>
+                              <w:rPr>
+                                <w:rFonts w:ascii="Arial" w:hAnsi="Arial" w:cs="Arial"/>
+                              </w:rPr>
+                              <w:t>Start</w:t>
+                            </w:r>
+                          </w:p>
+                        </w:txbxContent>
+                      </wps:txbx>
+                      <wps:bodyPr rot="0" spcFirstLastPara="0" vertOverflow="overflow" horzOverflow="overflow" vert="horz" wrap="square" lIns="0" tIns="0" rIns="0" bIns="0" numCol="1" spcCol="0" rtlCol="0" fromWordArt="0" anchor="t" anchorCtr="0" forceAA="0" compatLnSpc="1">
+                        <a:prstTxWarp prst="textNoShape">
+                          <a:avLst/>
+                        </a:prstTxWarp>
+                        <a:noAutofit/>
+                      </wps:bodyPr>
+                    </wps:wsp>
+                  </a:graphicData>
+                </a:graphic>
+              </wp:anchor>
+            </w:drawing>
+          </mc:Choice>
+          <mc:Fallback>
+            <w:pict>
+              <v:shapetype w14:anchorId="39333EBB" id="_x0000_t120" coordsize="21600,21600" o:spt="120" path="m10800,qx,10800,10800,21600,21600,10800,10800,xe">
+                <v:path gradientshapeok="t" o:connecttype="custom" o:connectlocs="10800,0;3163,3163;0,10800;3163,18437;10800,21600;18437,18437;21600,10800;18437,3163" textboxrect="3163,3163,18437,18437"/>
+              </v:shapetype>
+              <v:shape id="Flowchart: Connector 1" o:spid="_x0000_s1028" type="#_x0000_t120" style="position:absolute;margin-left:167.55pt;margin-top:-43.75pt;width:55pt;height:55pt;z-index:251620864;visibility:visible;mso-wrap-style:square;mso-wrap-distance-left:9pt;mso-wrap-distance-top:0;mso-wrap-distance-right:9pt;mso-wrap-distance-bottom:0;mso-position-horizontal:absolute;mso-position-horizontal-relative:text;mso-position-vertical:absolute;mso-position-vertical-relative:text;v-text-anchor:top" o:gfxdata="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" fillcolor="white [3201]" strokecolor="#0072ce [3204]" strokeweight=".85pt">
+                <v:textbox inset="0,0,0,0">
+                  <w:txbxContent>
+                    <w:p>
+                      <w:pPr>
+                        <w:jc w:val="center"/>
+                        <w:rPr>
+                          <w:rFonts w:ascii="Arial" w:hAnsi="Arial" w:cs="Arial"/>
+                        </w:rPr>
+                      </w:pPr>
+                    </w:p>
+                    <w:p>
+                      <w:pPr>
+                        <w:jc w:val="center"/>
+                        <w:rPr>
+                          <w:rFonts w:ascii="Arial" w:hAnsi="Arial" w:cs="Arial"/>
+                        </w:rPr>
+                      </w:pPr>
+                      <w:r>
+                        <w:rPr>
+                          <w:rFonts w:ascii="Arial" w:hAnsi="Arial" w:cs="Arial"/>
+                        </w:rPr>
+                        <w:t>Start</w:t>
+                      </w:r>
+                    </w:p>
+                  </w:txbxContent>
+                </v:textbox>
+              </v:shape>
+            </w:pict>
+          </mc:Fallback>
+        </mc:AlternateContent>
+      </w:r>
+      <w:r>
+        <w:rPr>
+          <w:rFonts w:ascii="Arial" w:hAnsi="Arial" w:cs="Arial"/>
+          <w:noProof/>
+          <w:sz w:val="15"/>
+          <w:szCs w:val="15"/>
+        </w:rPr>
+        <mc:AlternateContent>
+          <mc:Choice Requires="wps">
+            <w:drawing>
+              <wp:anchor distT="0" distB="0" distL="114300" distR="114300" simplePos="0" relativeHeight="251650560" behindDoc="0" locked="0" layoutInCell="1" allowOverlap="1" wp14:anchorId="21178752" wp14:editId="5FF182B4">
+                <wp:simplePos x="0" y="0"/>
+                <wp:positionH relativeFrom="column">
+                  <wp:posOffset>1975485</wp:posOffset>
+                </wp:positionH>
+                <wp:positionV relativeFrom="paragraph">
+                  <wp:posOffset>666115</wp:posOffset>
+                </wp:positionV>
+                <wp:extent cx="1006475" cy="927100"/>
+                <wp:effectExtent l="0" t="0" r="22225" b="25400"/>
+                <wp:wrapNone/>
+                <wp:docPr id="2" name="Flowchart: Decision 2"/>
+                <wp:cNvGraphicFramePr/>
+                <a:graphic xmlns:a="http://schemas.openxmlformats.org/drawingml/2006/main">
+                  <a:graphicData uri="http://schemas.microsoft.com/office/word/2010/wordprocessingShape">
+                    <wps:wsp>
+                      <wps:cNvSpPr/>
+                      <wps:spPr>
+                        <a:xfrm>
+                          <a:off x="0" y="0"/>
+                          <a:ext cx="1006475" cy="927100"/>
+                        </a:xfrm>
+                        <a:prstGeom prst="flowChartDecision">
+                          <a:avLst/>
+                        </a:prstGeom>
+                        <a:ln/>
+                      </wps:spPr>
+                      <wps:style>
+                        <a:lnRef idx="2">
+                          <a:schemeClr val="accent1"/>
+                        </a:lnRef>
+                        <a:fillRef idx="1">
+                          <a:schemeClr val="lt1"/>
+                        </a:fillRef>
+                        <a:effectRef idx="0">
+                          <a:schemeClr val="accent1"/>
+                        </a:effectRef>
+                        <a:fontRef idx="minor">
+                          <a:schemeClr val="dk1"/>
+                        </a:fontRef>
+                      </wps:style>
+                      <wps:txbx>
+                        <w:txbxContent>
+                          <w:p>
+                            <w:pPr>
+                              <w:jc w:val="center"/>
+                              <w:rPr>
+                                <w:rFonts w:ascii="Arial" w:hAnsi="Arial" w:cs="Arial"/>
+                                <w:sz w:val="15"/>
+                                <w:szCs w:val="15"/>
+                              </w:rPr>
+                            </w:pPr>
+                            <w:r>
+                              <w:rPr>
+                                <w:rFonts w:ascii="Arial" w:hAnsi="Arial" w:cs="Arial"/>
+                                <w:sz w:val="15"/>
+                                <w:szCs w:val="15"/>
+                              </w:rPr>
+                              <w:t>UTC1 within ambiguous region?</w:t>
+                            </w:r>
+                          </w:p>
+                        </w:txbxContent>
+                      </wps:txbx>
+                      <wps:bodyPr rot="0" spcFirstLastPara="0" vertOverflow="overflow" horzOverflow="overflow" vert="horz" wrap="square" lIns="0" tIns="0" rIns="0" bIns="0" numCol="1" spcCol="0" rtlCol="0" fromWordArt="0" anchor="t" anchorCtr="0" forceAA="0" compatLnSpc="1">
+                        <a:prstTxWarp prst="textNoShape">
+                          <a:avLst/>
+                        </a:prstTxWarp>
+                        <a:noAutofit/>
+                      </wps:bodyPr>
+                    </wps:wsp>
+                  </a:graphicData>
+                </a:graphic>
+              </wp:anchor>
+            </w:drawing>
+          </mc:Choice>
+          <mc:Fallback>
+            <w:pict>
+              <v:shape w14:anchorId="21178752" id="Flowchart: Decision 2" o:spid="_x0000_s1029" type="#_x0000_t110" style="position:absolute;margin-left:155.55pt;margin-top:52.45pt;width:79.25pt;height:73pt;z-index:251650560;visibility:visible;mso-wrap-style:square;mso-wrap-distance-left:9pt;mso-wrap-distance-top:0;mso-wrap-distance-right:9pt;mso-wrap-distance-bottom:0;mso-position-horizontal:absolute;mso-position-horizontal-relative:text;mso-position-vertical:absolute;mso-position-vertical-relative:text;v-text-anchor:top" o:gfxdata="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" fillcolor="white [3201]" strokecolor="#0072ce [3204]" strokeweight=".85pt">
+                <v:textbox inset="0,0,0,0">
+                  <w:txbxContent>
+                    <w:p>
+                      <w:pPr>
+                        <w:jc w:val="center"/>
+                        <w:rPr>
+                          <w:rFonts w:ascii="Arial" w:hAnsi="Arial" w:cs="Arial"/>
+                          <w:sz w:val="15"/>
+                          <w:szCs w:val="15"/>
+                        </w:rPr>
+                      </w:pPr>
+                      <w:r>
+                        <w:rPr>
+                          <w:rFonts w:ascii="Arial" w:hAnsi="Arial" w:cs="Arial"/>
+                          <w:sz w:val="15"/>
+                          <w:szCs w:val="15"/>
+                        </w:rPr>
+                        <w:t>UTC1 within ambiguous region?</w:t>
+                      </w:r>
+                    </w:p>
+                  </w:txbxContent>
+                </v:textbox>
+              </v:shape>
+            </w:pict>
+          </mc:Fallback>
+        </mc:AlternateContent>
+      </w:r>
+    </w:p>
+    <w:p>
+      <w:pPr>
+        <w:jc w:val="center"/>
+      </w:pPr>
       <w:bookmarkStart w:id="0" w:name="_GoBack"/>
       <w:bookmarkEnd w:id="0"/>
     </w:p>
-    <w:p/>
-    <w:p>
-      <w:r>
-        <w:t xml:space="preserve">If UTC1 is within the ambiguous range, first determine which side of the jump.  </w:t>
-      </w:r>
-      <w:proofErr w:type="gramStart"/>
-      <w:r>
-        <w:t>If on the positive side and RTAI results in an increase (either plus a positive value or minus a negative value), no adjustment necessary.</w:t>
-      </w:r>
-      <w:proofErr w:type="gramEnd"/>
-    </w:p>
-    <w:p/>
-    <w:p>
-      <w:r>
-        <w:t>If UTC1 is not within the ambiguous range,</w:t>
-      </w:r>
-    </w:p>
-    <w:p/>
+    <w:p>
+      <w:pPr>
+        <w:jc w:val="center"/>
+      </w:pPr>
+    </w:p>
+    <w:p>
+      <w:r>
+        <w:rPr>
+          <w:rFonts w:ascii="Arial" w:hAnsi="Arial" w:cs="Arial"/>
+          <w:noProof/>
+          <w:sz w:val="15"/>
+          <w:szCs w:val="15"/>
+        </w:rPr>
+        <mc:AlternateContent>
+          <mc:Choice Requires="wps">
+            <w:drawing>
+              <wp:anchor distT="0" distB="0" distL="114300" distR="114300" simplePos="0" relativeHeight="251721216" behindDoc="0" locked="0" layoutInCell="1" allowOverlap="1" wp14:anchorId="44A20A8B" wp14:editId="23E427ED">
+                <wp:simplePos x="0" y="0"/>
+                <wp:positionH relativeFrom="column">
+                  <wp:posOffset>190500</wp:posOffset>
+                </wp:positionH>
+                <wp:positionV relativeFrom="paragraph">
+                  <wp:posOffset>1440815</wp:posOffset>
+                </wp:positionV>
+                <wp:extent cx="1006475" cy="927100"/>
+                <wp:effectExtent l="0" t="0" r="22225" b="25400"/>
+                <wp:wrapNone/>
+                <wp:docPr id="7" name="Flowchart: Decision 7"/>
+                <wp:cNvGraphicFramePr/>
+                <a:graphic xmlns:a="http://schemas.openxmlformats.org/drawingml/2006/main">
+                  <a:graphicData uri="http://schemas.microsoft.com/office/word/2010/wordprocessingShape">
+                    <wps:wsp>
+                      <wps:cNvSpPr/>
+                      <wps:spPr>
+                        <a:xfrm>
+                          <a:off x="0" y="0"/>
+                          <a:ext cx="1006475" cy="927100"/>
+                        </a:xfrm>
+                        <a:prstGeom prst="flowChartDecision">
+                          <a:avLst/>
+                        </a:prstGeom>
+                        <a:solidFill>
+                          <a:sysClr val="window" lastClr="FFFFFF"/>
+                        </a:solidFill>
+                        <a:ln w="10795" cap="flat" cmpd="sng" algn="ctr">
+                          <a:solidFill>
+                            <a:srgbClr val="0072CE"/>
+                          </a:solidFill>
+                          <a:prstDash val="solid"/>
+                        </a:ln>
+                        <a:effectLst/>
+                      </wps:spPr>
+                      <wps:txbx>
+                        <w:txbxContent>
+                          <w:p>
+                            <w:pPr>
+                              <w:jc w:val="center"/>
+                            </w:pPr>
+                          </w:p>
+                          <w:p>
+                            <w:pPr>
+                              <w:jc w:val="center"/>
+                            </w:pPr>
+                            <w:r>
+                              <w:t>RTAI &gt; 0?</w:t>
+                            </w:r>
+                          </w:p>
+                        </w:txbxContent>
+                      </wps:txbx>
+                      <wps:bodyPr rot="0" spcFirstLastPara="0" vertOverflow="overflow" horzOverflow="overflow" vert="horz" wrap="square" lIns="0" tIns="0" rIns="0" bIns="0" numCol="1" spcCol="0" rtlCol="0" fromWordArt="0" anchor="t" anchorCtr="0" forceAA="0" compatLnSpc="1">
+                        <a:prstTxWarp prst="textNoShape">
+                          <a:avLst/>
+                        </a:prstTxWarp>
+                        <a:noAutofit/>
+                      </wps:bodyPr>
+                    </wps:wsp>
+                  </a:graphicData>
+                </a:graphic>
+              </wp:anchor>
+            </w:drawing>
+          </mc:Choice>
+          <mc:Fallback>
+            <w:pict>
+              <v:shape w14:anchorId="44A20A8B" id="Flowchart: Decision 7" o:spid="_x0000_s1030" type="#_x0000_t110" style="position:absolute;margin-left:15pt;margin-top:113.45pt;width:79.25pt;height:73pt;z-index:251721216;visibility:visible;mso-wrap-style:square;mso-wrap-distance-left:9pt;mso-wrap-distance-top:0;mso-wrap-distance-right:9pt;mso-wrap-distance-bottom:0;mso-position-horizontal:absolute;mso-position-horizontal-relative:text;mso-position-vertical:absolute;mso-position-vertical-relative:text;v-text-anchor:top" o:gfxdata="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" fillcolor="window" strokecolor="#0072ce" strokeweight=".85pt">
+                <v:textbox inset="0,0,0,0">
+                  <w:txbxContent>
+                    <w:p>
+                      <w:pPr>
+                        <w:jc w:val="center"/>
+                      </w:pPr>
+                    </w:p>
+                    <w:p>
+                      <w:pPr>
+                        <w:jc w:val="center"/>
+                      </w:pPr>
+                      <w:r>
+                        <w:t>RTAI &gt; 0?</w:t>
+                      </w:r>
+                    </w:p>
+                  </w:txbxContent>
+                </v:textbox>
+              </v:shape>
+            </w:pict>
+          </mc:Fallback>
+        </mc:AlternateContent>
+      </w:r>
+      <w:r>
+        <w:rPr>
+          <w:rFonts w:ascii="Arial" w:hAnsi="Arial" w:cs="Arial"/>
+          <w:noProof/>
+          <w:sz w:val="15"/>
+          <w:szCs w:val="15"/>
+        </w:rPr>
+        <mc:AlternateContent>
+          <mc:Choice Requires="wps">
+            <w:drawing>
+              <wp:anchor distT="0" distB="0" distL="114300" distR="114300" simplePos="0" relativeHeight="251719168" behindDoc="0" locked="0" layoutInCell="1" allowOverlap="1" wp14:anchorId="7290200E" wp14:editId="4F302C67">
+                <wp:simplePos x="0" y="0"/>
+                <wp:positionH relativeFrom="column">
+                  <wp:posOffset>4003675</wp:posOffset>
+                </wp:positionH>
+                <wp:positionV relativeFrom="paragraph">
+                  <wp:posOffset>247650</wp:posOffset>
+                </wp:positionV>
+                <wp:extent cx="1006475" cy="927100"/>
+                <wp:effectExtent l="0" t="0" r="22225" b="25400"/>
+                <wp:wrapNone/>
+                <wp:docPr id="6" name="Flowchart: Decision 6"/>
+                <wp:cNvGraphicFramePr/>
+                <a:graphic xmlns:a="http://schemas.openxmlformats.org/drawingml/2006/main">
+                  <a:graphicData uri="http://schemas.microsoft.com/office/word/2010/wordprocessingShape">
+                    <wps:wsp>
+                      <wps:cNvSpPr/>
+                      <wps:spPr>
+                        <a:xfrm>
+                          <a:off x="0" y="0"/>
+                          <a:ext cx="1006475" cy="927100"/>
+                        </a:xfrm>
+                        <a:prstGeom prst="flowChartDecision">
+                          <a:avLst/>
+                        </a:prstGeom>
+                        <a:solidFill>
+                          <a:sysClr val="window" lastClr="FFFFFF"/>
+                        </a:solidFill>
+                        <a:ln w="10795" cap="flat" cmpd="sng" algn="ctr">
+                          <a:solidFill>
+                            <a:srgbClr val="0072CE"/>
+                          </a:solidFill>
+                          <a:prstDash val="solid"/>
+                        </a:ln>
+                        <a:effectLst/>
+                      </wps:spPr>
+                      <wps:txbx>
+                        <w:txbxContent>
+                          <w:p>
+                            <w:pPr>
+                              <w:jc w:val="center"/>
+                              <w:rPr>
+                                <w:rFonts w:ascii="Arial" w:hAnsi="Arial" w:cs="Arial"/>
+                                <w:sz w:val="15"/>
+                                <w:szCs w:val="15"/>
+                              </w:rPr>
+                            </w:pPr>
+                            <w:r>
+                              <w:rPr>
+                                <w:rFonts w:ascii="Arial" w:hAnsi="Arial" w:cs="Arial"/>
+                                <w:sz w:val="15"/>
+                                <w:szCs w:val="15"/>
+                              </w:rPr>
+                              <w:t>TAI1 + RTAI within ambiguous region?</w:t>
+                            </w:r>
+                          </w:p>
+                        </w:txbxContent>
+                      </wps:txbx>
+                      <wps:bodyPr rot="0" spcFirstLastPara="0" vertOverflow="overflow" horzOverflow="overflow" vert="horz" wrap="square" lIns="0" tIns="0" rIns="0" bIns="0" numCol="1" spcCol="0" rtlCol="0" fromWordArt="0" anchor="t" anchorCtr="0" forceAA="0" compatLnSpc="1">
+                        <a:prstTxWarp prst="textNoShape">
+                          <a:avLst/>
+                        </a:prstTxWarp>
+                        <a:noAutofit/>
+                      </wps:bodyPr>
+                    </wps:wsp>
+                  </a:graphicData>
+                </a:graphic>
+              </wp:anchor>
+            </w:drawing>
+          </mc:Choice>
+          <mc:Fallback>
+            <w:pict>
+              <v:shape w14:anchorId="7290200E" id="Flowchart: Decision 6" o:spid="_x0000_s1031" type="#_x0000_t110" style="position:absolute;margin-left:315.25pt;margin-top:19.5pt;width:79.25pt;height:73pt;z-index:251719168;visibility:visible;mso-wrap-style:square;mso-wrap-distance-left:9pt;mso-wrap-distance-top:0;mso-wrap-distance-right:9pt;mso-wrap-distance-bottom:0;mso-position-horizontal:absolute;mso-position-horizontal-relative:text;mso-position-vertical:absolute;mso-position-vertical-relative:text;v-text-anchor:top" o:gfxdata="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" fillcolor="window" strokecolor="#0072ce" strokeweight=".85pt">
+                <v:textbox inset="0,0,0,0">
+                  <w:txbxContent>
+                    <w:p>
+                      <w:pPr>
+                        <w:jc w:val="center"/>
+                        <w:rPr>
+                          <w:rFonts w:ascii="Arial" w:hAnsi="Arial" w:cs="Arial"/>
+                          <w:sz w:val="15"/>
+                          <w:szCs w:val="15"/>
+                        </w:rPr>
+                      </w:pPr>
+                      <w:r>
+                        <w:rPr>
+                          <w:rFonts w:ascii="Arial" w:hAnsi="Arial" w:cs="Arial"/>
+                          <w:sz w:val="15"/>
+                          <w:szCs w:val="15"/>
+                        </w:rPr>
+                        <w:t>TAI1 + RTAI within ambiguous region?</w:t>
+                      </w:r>
+                    </w:p>
+                  </w:txbxContent>
+                </v:textbox>
+              </v:shape>
+            </w:pict>
+          </mc:Fallback>
+        </mc:AlternateContent>
+      </w:r>
+      <w:r>
+        <w:rPr>
+          <w:rFonts w:ascii="Arial" w:hAnsi="Arial" w:cs="Arial"/>
+          <w:noProof/>
+          <w:sz w:val="15"/>
+          <w:szCs w:val="15"/>
+        </w:rPr>
+        <mc:AlternateContent>
+          <mc:Choice Requires="wps">
+            <w:drawing>
+              <wp:anchor distT="0" distB="0" distL="114300" distR="114300" simplePos="0" relativeHeight="251717120" behindDoc="0" locked="0" layoutInCell="1" allowOverlap="1" wp14:anchorId="66FCCCF8" wp14:editId="6FE9A868">
+                <wp:simplePos x="0" y="0"/>
+                <wp:positionH relativeFrom="column">
+                  <wp:posOffset>1972310</wp:posOffset>
+                </wp:positionH>
+                <wp:positionV relativeFrom="paragraph">
+                  <wp:posOffset>4392295</wp:posOffset>
+                </wp:positionV>
+                <wp:extent cx="1006475" cy="927100"/>
+                <wp:effectExtent l="0" t="0" r="22225" b="25400"/>
+                <wp:wrapNone/>
+                <wp:docPr id="5" name="Flowchart: Decision 5"/>
+                <wp:cNvGraphicFramePr/>
+                <a:graphic xmlns:a="http://schemas.openxmlformats.org/drawingml/2006/main">
+                  <a:graphicData uri="http://schemas.microsoft.com/office/word/2010/wordprocessingShape">
+                    <wps:wsp>
+                      <wps:cNvSpPr/>
+                      <wps:spPr>
+                        <a:xfrm>
+                          <a:off x="0" y="0"/>
+                          <a:ext cx="1006475" cy="927100"/>
+                        </a:xfrm>
+                        <a:prstGeom prst="flowChartDecision">
+                          <a:avLst/>
+                        </a:prstGeom>
+                        <a:ln/>
+                      </wps:spPr>
+                      <wps:style>
+                        <a:lnRef idx="2">
+                          <a:schemeClr val="accent1"/>
+                        </a:lnRef>
+                        <a:fillRef idx="1">
+                          <a:schemeClr val="lt1"/>
+                        </a:fillRef>
+                        <a:effectRef idx="0">
+                          <a:schemeClr val="accent1"/>
+                        </a:effectRef>
+                        <a:fontRef idx="minor">
+                          <a:schemeClr val="dk1"/>
+                        </a:fontRef>
+                      </wps:style>
+                      <wps:txbx>
+                        <w:txbxContent>
+                          <w:p>
+                            <w:pPr>
+                              <w:jc w:val="center"/>
+                            </w:pPr>
+                            <w:r>
+                              <w:t xml:space="preserve">TAI1 + RTAI &gt;= </w:t>
+                            </w:r>
+                            <w:proofErr w:type="spellStart"/>
+                            <w:r>
+                              <w:t>TAIjump</w:t>
+                            </w:r>
+                            <w:proofErr w:type="spellEnd"/>
+                            <w:r>
+                              <w:t>?</w:t>
+                            </w:r>
+                          </w:p>
+                        </w:txbxContent>
+                      </wps:txbx>
+                      <wps:bodyPr rot="0" spcFirstLastPara="0" vertOverflow="overflow" horzOverflow="overflow" vert="horz" wrap="square" lIns="0" tIns="0" rIns="0" bIns="0" numCol="1" spcCol="0" rtlCol="0" fromWordArt="0" anchor="t" anchorCtr="0" forceAA="0" compatLnSpc="1">
+                        <a:prstTxWarp prst="textNoShape">
+                          <a:avLst/>
+                        </a:prstTxWarp>
+                        <a:noAutofit/>
+                      </wps:bodyPr>
+                    </wps:wsp>
+                  </a:graphicData>
+                </a:graphic>
+              </wp:anchor>
+            </w:drawing>
+          </mc:Choice>
+          <mc:Fallback>
+            <w:pict>
+              <v:shape w14:anchorId="66FCCCF8" id="Flowchart: Decision 5" o:spid="_x0000_s1032" type="#_x0000_t110" style="position:absolute;margin-left:155.3pt;margin-top:345.85pt;width:79.25pt;height:73pt;z-index:251717120;visibility:visible;mso-wrap-style:square;mso-wrap-distance-left:9pt;mso-wrap-distance-top:0;mso-wrap-distance-right:9pt;mso-wrap-distance-bottom:0;mso-position-horizontal:absolute;mso-position-horizontal-relative:text;mso-position-vertical:absolute;mso-position-vertical-relative:text;v-text-anchor:top" o:gfxdata="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" fillcolor="white [3201]" strokecolor="#0072ce [3204]" strokeweight=".85pt">
+                <v:textbox inset="0,0,0,0">
+                  <w:txbxContent>
+                    <w:p>
+                      <w:pPr>
+                        <w:jc w:val="center"/>
+                      </w:pPr>
+                      <w:r>
+                        <w:t xml:space="preserve">TAI1 + RTAI &gt;= </w:t>
+                      </w:r>
+                      <w:proofErr w:type="spellStart"/>
+                      <w:r>
+                        <w:t>TAIjump</w:t>
+                      </w:r>
+                      <w:proofErr w:type="spellEnd"/>
+                      <w:r>
+                        <w:t>?</w:t>
+                      </w:r>
+                    </w:p>
+                  </w:txbxContent>
+                </v:textbox>
+              </v:shape>
+            </w:pict>
+          </mc:Fallback>
+        </mc:AlternateContent>
+      </w:r>
+      <w:r>
+        <w:rPr>
+          <w:rFonts w:ascii="Arial" w:hAnsi="Arial" w:cs="Arial"/>
+          <w:noProof/>
+          <w:sz w:val="15"/>
+          <w:szCs w:val="15"/>
+        </w:rPr>
+        <mc:AlternateContent>
+          <mc:Choice Requires="wps">
+            <w:drawing>
+              <wp:anchor distT="0" distB="0" distL="114300" distR="114300" simplePos="0" relativeHeight="251702784" behindDoc="0" locked="0" layoutInCell="1" allowOverlap="1" wp14:anchorId="3217BFD3" wp14:editId="3F680026">
+                <wp:simplePos x="0" y="0"/>
+                <wp:positionH relativeFrom="column">
+                  <wp:posOffset>1972945</wp:posOffset>
+                </wp:positionH>
+                <wp:positionV relativeFrom="paragraph">
+                  <wp:posOffset>3072130</wp:posOffset>
+                </wp:positionV>
+                <wp:extent cx="1006475" cy="927100"/>
+                <wp:effectExtent l="0" t="0" r="22225" b="25400"/>
+                <wp:wrapNone/>
+                <wp:docPr id="4" name="Flowchart: Decision 4"/>
+                <wp:cNvGraphicFramePr/>
+                <a:graphic xmlns:a="http://schemas.openxmlformats.org/drawingml/2006/main">
+                  <a:graphicData uri="http://schemas.microsoft.com/office/word/2010/wordprocessingShape">
+                    <wps:wsp>
+                      <wps:cNvSpPr/>
+                      <wps:spPr>
+                        <a:xfrm>
+                          <a:off x="0" y="0"/>
+                          <a:ext cx="1006475" cy="927100"/>
+                        </a:xfrm>
+                        <a:prstGeom prst="flowChartDecision">
+                          <a:avLst/>
+                        </a:prstGeom>
+                        <a:ln/>
+                      </wps:spPr>
+                      <wps:style>
+                        <a:lnRef idx="2">
+                          <a:schemeClr val="accent1"/>
+                        </a:lnRef>
+                        <a:fillRef idx="1">
+                          <a:schemeClr val="lt1"/>
+                        </a:fillRef>
+                        <a:effectRef idx="0">
+                          <a:schemeClr val="accent1"/>
+                        </a:effectRef>
+                        <a:fontRef idx="minor">
+                          <a:schemeClr val="dk1"/>
+                        </a:fontRef>
+                      </wps:style>
+                      <wps:txbx>
+                        <w:txbxContent>
+                          <w:p>
+                            <w:pPr>
+                              <w:jc w:val="center"/>
+                            </w:pPr>
+                            <w:bookmarkStart w:id="1" w:name="_Hlk18939621"/>
+                          </w:p>
+                          <w:bookmarkEnd w:id="1"/>
+                          <w:p>
+                            <w:pPr>
+                              <w:jc w:val="center"/>
+                            </w:pPr>
+                            <w:r>
+                              <w:t>RTAI &gt; 0?</w:t>
+                            </w:r>
+                          </w:p>
+                        </w:txbxContent>
+                      </wps:txbx>
+                      <wps:bodyPr rot="0" spcFirstLastPara="0" vertOverflow="overflow" horzOverflow="overflow" vert="horz" wrap="square" lIns="0" tIns="0" rIns="0" bIns="0" numCol="1" spcCol="0" rtlCol="0" fromWordArt="0" anchor="t" anchorCtr="0" forceAA="0" compatLnSpc="1">
+                        <a:prstTxWarp prst="textNoShape">
+                          <a:avLst/>
+                        </a:prstTxWarp>
+                        <a:noAutofit/>
+                      </wps:bodyPr>
+                    </wps:wsp>
+                  </a:graphicData>
+                </a:graphic>
+              </wp:anchor>
+            </w:drawing>
+          </mc:Choice>
+          <mc:Fallback>
+            <w:pict>
+              <v:shape w14:anchorId="3217BFD3" id="Flowchart: Decision 4" o:spid="_x0000_s1033" type="#_x0000_t110" style="position:absolute;margin-left:155.35pt;margin-top:241.9pt;width:79.25pt;height:73pt;z-index:251702784;visibility:visible;mso-wrap-style:square;mso-wrap-distance-left:9pt;mso-wrap-distance-top:0;mso-wrap-distance-right:9pt;mso-wrap-distance-bottom:0;mso-position-horizontal:absolute;mso-position-horizontal-relative:text;mso-position-vertical:absolute;mso-position-vertical-relative:text;v-text-anchor:top" o:gfxdata="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" fillcolor="white [3201]" strokecolor="#0072ce [3204]" strokeweight=".85pt">
+                <v:textbox inset="0,0,0,0">
+                  <w:txbxContent>
+                    <w:p>
+                      <w:pPr>
+                        <w:jc w:val="center"/>
+                      </w:pPr>
+                      <w:bookmarkStart w:id="2" w:name="_Hlk18939621"/>
+                    </w:p>
+                    <w:bookmarkEnd w:id="2"/>
+                    <w:p>
+                      <w:pPr>
+                        <w:jc w:val="center"/>
+                      </w:pPr>
+                      <w:r>
+                        <w:t>RTAI &gt; 0?</w:t>
+                      </w:r>
+                    </w:p>
+                  </w:txbxContent>
+                </v:textbox>
+              </v:shape>
+            </w:pict>
+          </mc:Fallback>
+        </mc:AlternateContent>
+      </w:r>
+    </w:p>
     <w:sectPr>
-      <w:footerReference w:type="default" r:id="rId12"/>
+      <w:footerReference w:type="default" r:id="rId11"/>
       <w:pgSz w:w="11907" w:h="16839" w:code="9"/>
       <w:pgMar w:top="1985" w:right="737" w:bottom="1134" w:left="1814" w:header="703" w:footer="703" w:gutter="0"/>
       <w:cols w:space="284"/>
@@ -602,7 +1480,7 @@
 </file>
 
 <file path=word/endnotes.xml><?xml version="1.0" encoding="utf-8"?>
-<w:endnotes xmlns:wpc="http://schemas.microsoft.com/office/word/2010/wordprocessingCanvas" xmlns:mc="http://schemas.openxmlformats.org/markup-compatibility/2006" xmlns:o="urn:schemas-microsoft-com:office:office" xmlns:r="http://schemas.openxmlformats.org/officeDocument/2006/relationships" xmlns:m="http://schemas.openxmlformats.org/officeDocument/2006/math" xmlns:v="urn:schemas-microsoft-com:vml" xmlns:wp14="http://schemas.microsoft.com/office/word/2010/wordprocessingDrawing" xmlns:wp="http://schemas.openxmlformats.org/drawingml/2006/wordprocessingDrawing" xmlns:w10="urn:schemas-microsoft-com:office:word" xmlns:w="http://schemas.openxmlformats.org/wordprocessingml/2006/main" xmlns:w14="http://schemas.microsoft.com/office/word/2010/wordml" xmlns:wpg="http://schemas.microsoft.com/office/word/2010/wordprocessingGroup" xmlns:wpi="http://schemas.microsoft.com/office/word/2010/wordprocessingInk" xmlns:wne="http://schemas.microsoft.com/office/word/2006/wordml" xmlns:wps="http://schemas.microsoft.com/office/word/2010/wordprocessingShape" mc:Ignorable="w14 wp14">
+<w:endnotes xmlns:wpc="http://schemas.microsoft.com/office/word/2010/wordprocessingCanvas" xmlns:cx="http://schemas.microsoft.com/office/drawing/2014/chartex" xmlns:cx1="http://schemas.microsoft.com/office/drawing/2015/9/8/chartex" xmlns:cx2="http://schemas.microsoft.com/office/drawing/2015/10/21/chartex" xmlns:cx3="http://schemas.microsoft.com/office/drawing/2016/5/9/chartex" xmlns:cx4="http://schemas.microsoft.com/office/drawing/2016/5/10/chartex" xmlns:cx5="http://schemas.microsoft.com/office/drawing/2016/5/11/chartex" xmlns:cx6="http://schemas.microsoft.com/office/drawing/2016/5/12/chartex" xmlns:cx7="http://schemas.microsoft.com/office/drawing/2016/5/13/chartex" xmlns:cx8="http://schemas.microsoft.com/office/drawing/2016/5/14/chartex" xmlns:mc="http://schemas.openxmlformats.org/markup-compatibility/2006" xmlns:aink="http://schemas.microsoft.com/office/drawing/2016/ink" xmlns:am3d="http://schemas.microsoft.com/office/drawing/2017/model3d" xmlns:o="urn:schemas-microsoft-com:office:office" xmlns:r="http://schemas.openxmlformats.org/officeDocument/2006/relationships" xmlns:m="http://schemas.openxmlformats.org/officeDocument/2006/math" xmlns:v="urn:schemas-microsoft-com:vml" xmlns:wp14="http://schemas.microsoft.com/office/word/2010/wordprocessingDrawing" xmlns:wp="http://schemas.openxmlformats.org/drawingml/2006/wordprocessingDrawing" xmlns:w10="urn:schemas-microsoft-com:office:word" xmlns:w="http://schemas.openxmlformats.org/wordprocessingml/2006/main" xmlns:w14="http://schemas.microsoft.com/office/word/2010/wordml" xmlns:w15="http://schemas.microsoft.com/office/word/2012/wordml" xmlns:w16cid="http://schemas.microsoft.com/office/word/2016/wordml/cid" xmlns:w16se="http://schemas.microsoft.com/office/word/2015/wordml/symex" xmlns:wpg="http://schemas.microsoft.com/office/word/2010/wordprocessingGroup" xmlns:wpi="http://schemas.microsoft.com/office/word/2010/wordprocessingInk" xmlns:wne="http://schemas.microsoft.com/office/word/2006/wordml" xmlns:wps="http://schemas.microsoft.com/office/word/2010/wordprocessingShape" mc:Ignorable="w14 w15 w16se w16cid wp14">
   <w:endnote w:type="separator" w:id="-1">
     <w:p>
       <w:r>
@@ -621,7 +1499,7 @@
 </file>
 
 <file path=word/footer1.xml><?xml version="1.0" encoding="utf-8"?>
-<w:ftr xmlns:wpc="http://schemas.microsoft.com/office/word/2010/wordprocessingCanvas" xmlns:mc="http://schemas.openxmlformats.org/markup-compatibility/2006" xmlns:o="urn:schemas-microsoft-com:office:office" xmlns:r="http://schemas.openxmlformats.org/officeDocument/2006/relationships" xmlns:m="http://schemas.openxmlformats.org/officeDocument/2006/math" xmlns:v="urn:schemas-microsoft-com:vml" xmlns:wp14="http://schemas.microsoft.com/office/word/2010/wordprocessingDrawing" xmlns:wp="http://schemas.openxmlformats.org/drawingml/2006/wordprocessingDrawing" xmlns:w10="urn:schemas-microsoft-com:office:word" xmlns:w="http://schemas.openxmlformats.org/wordprocessingml/2006/main" xmlns:w14="http://schemas.microsoft.com/office/word/2010/wordml" xmlns:wpg="http://schemas.microsoft.com/office/word/2010/wordprocessingGroup" xmlns:wpi="http://schemas.microsoft.com/office/word/2010/wordprocessingInk" xmlns:wne="http://schemas.microsoft.com/office/word/2006/wordml" xmlns:wps="http://schemas.microsoft.com/office/word/2010/wordprocessingShape" mc:Ignorable="w14 wp14">
+<w:ftr xmlns:wpc="http://schemas.microsoft.com/office/word/2010/wordprocessingCanvas" xmlns:cx="http://schemas.microsoft.com/office/drawing/2014/chartex" xmlns:cx1="http://schemas.microsoft.com/office/drawing/2015/9/8/chartex" xmlns:cx2="http://schemas.microsoft.com/office/drawing/2015/10/21/chartex" xmlns:cx3="http://schemas.microsoft.com/office/drawing/2016/5/9/chartex" xmlns:cx4="http://schemas.microsoft.com/office/drawing/2016/5/10/chartex" xmlns:cx5="http://schemas.microsoft.com/office/drawing/2016/5/11/chartex" xmlns:cx6="http://schemas.microsoft.com/office/drawing/2016/5/12/chartex" xmlns:cx7="http://schemas.microsoft.com/office/drawing/2016/5/13/chartex" xmlns:cx8="http://schemas.microsoft.com/office/drawing/2016/5/14/chartex" xmlns:mc="http://schemas.openxmlformats.org/markup-compatibility/2006" xmlns:aink="http://schemas.microsoft.com/office/drawing/2016/ink" xmlns:am3d="http://schemas.microsoft.com/office/drawing/2017/model3d" xmlns:o="urn:schemas-microsoft-com:office:office" xmlns:r="http://schemas.openxmlformats.org/officeDocument/2006/relationships" xmlns:m="http://schemas.openxmlformats.org/officeDocument/2006/math" xmlns:v="urn:schemas-microsoft-com:vml" xmlns:wp14="http://schemas.microsoft.com/office/word/2010/wordprocessingDrawing" xmlns:wp="http://schemas.openxmlformats.org/drawingml/2006/wordprocessingDrawing" xmlns:w10="urn:schemas-microsoft-com:office:word" xmlns:w="http://schemas.openxmlformats.org/wordprocessingml/2006/main" xmlns:w14="http://schemas.microsoft.com/office/word/2010/wordml" xmlns:w15="http://schemas.microsoft.com/office/word/2012/wordml" xmlns:w16cid="http://schemas.microsoft.com/office/word/2016/wordml/cid" xmlns:w16se="http://schemas.microsoft.com/office/word/2015/wordml/symex" xmlns:wpg="http://schemas.microsoft.com/office/word/2010/wordprocessingGroup" xmlns:wpi="http://schemas.microsoft.com/office/word/2010/wordprocessingInk" xmlns:wne="http://schemas.microsoft.com/office/word/2006/wordml" xmlns:wps="http://schemas.microsoft.com/office/word/2010/wordprocessingShape" mc:Ignorable="w14 w15 w16se w16cid wp14">
   <w:p>
     <w:pPr>
       <w:rPr>
@@ -638,7 +1516,7 @@
       <mc:AlternateContent>
         <mc:Choice Requires="wps">
           <w:drawing>
-            <wp:anchor distT="0" distB="0" distL="114300" distR="114300" simplePos="0" relativeHeight="251659264" behindDoc="0" locked="0" layoutInCell="1" allowOverlap="1" wp14:anchorId="6EC436FC" wp14:editId="787E4ECA">
+            <wp:anchor distT="0" distB="0" distL="114300" distR="114300" simplePos="0" relativeHeight="251659264" behindDoc="0" locked="0" layoutInCell="1" allowOverlap="1" wp14:anchorId="7A06AB16" wp14:editId="6CDE7741">
               <wp:simplePos x="0" y="0"/>
               <mc:AlternateContent>
                 <mc:Choice Requires="wp14">
@@ -772,11 +1650,11 @@
         </mc:Choice>
         <mc:Fallback>
           <w:pict>
-            <v:shapetype id="_x0000_t202" coordsize="21600,21600" o:spt="202" path="m,l,21600r21600,l21600,xe">
+            <v:shapetype w14:anchorId="7A06AB16" id="_x0000_t202" coordsize="21600,21600" o:spt="202" path="m,l,21600r21600,l21600,xe">
               <v:stroke joinstyle="miter"/>
               <v:path gradientshapeok="t" o:connecttype="rect"/>
             </v:shapetype>
-            <v:shape id="Text Box 49" o:spid="_x0000_s1026" type="#_x0000_t202" style="position:absolute;margin-left:0;margin-top:0;width:30.6pt;height:24.65pt;z-index:251659264;visibility:visible;mso-wrap-style:square;mso-width-percent:50;mso-height-percent:50;mso-left-percent:880;mso-top-percent:930;mso-wrap-distance-left:9pt;mso-wrap-distance-top:0;mso-wrap-distance-right:9pt;mso-wrap-distance-bottom:0;mso-position-horizontal-relative:page;mso-position-vertical-relative:page;mso-width-percent:50;mso-height-percent:50;mso-left-percent:880;mso-top-percent:930;mso-width-relative:page;mso-height-relative:page;v-text-anchor:middle" o:gfxdata="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" fillcolor="white [3201]" stroked="f" strokeweight=".5pt">
+            <v:shape id="Text Box 49" o:spid="_x0000_s1034" type="#_x0000_t202" style="position:absolute;margin-left:0;margin-top:0;width:30.6pt;height:24.65pt;z-index:251659264;visibility:visible;mso-wrap-style:square;mso-width-percent:50;mso-height-percent:50;mso-left-percent:880;mso-top-percent:930;mso-wrap-distance-left:9pt;mso-wrap-distance-top:0;mso-wrap-distance-right:9pt;mso-wrap-distance-bottom:0;mso-position-horizontal-relative:page;mso-position-vertical-relative:page;mso-width-percent:50;mso-height-percent:50;mso-left-percent:880;mso-top-percent:930;mso-width-relative:page;mso-height-relative:page;v-text-anchor:middle" o:gfxdata="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" fillcolor="white [3201]" stroked="f" strokeweight=".5pt">
               <v:textbox style="mso-fit-shape-to-text:t" inset="0,,0">
                 <w:txbxContent>
                   <w:p>
@@ -837,7 +1715,7 @@
 </file>
 
 <file path=word/footnotes.xml><?xml version="1.0" encoding="utf-8"?>
-<w:footnotes xmlns:wpc="http://schemas.microsoft.com/office/word/2010/wordprocessingCanvas" xmlns:mc="http://schemas.openxmlformats.org/markup-compatibility/2006" xmlns:o="urn:schemas-microsoft-com:office:office" xmlns:r="http://schemas.openxmlformats.org/officeDocument/2006/relationships" xmlns:m="http://schemas.openxmlformats.org/officeDocument/2006/math" xmlns:v="urn:schemas-microsoft-com:vml" xmlns:wp14="http://schemas.microsoft.com/office/word/2010/wordprocessingDrawing" xmlns:wp="http://schemas.openxmlformats.org/drawingml/2006/wordprocessingDrawing" xmlns:w10="urn:schemas-microsoft-com:office:word" xmlns:w="http://schemas.openxmlformats.org/wordprocessingml/2006/main" xmlns:w14="http://schemas.microsoft.com/office/word/2010/wordml" xmlns:wpg="http://schemas.microsoft.com/office/word/2010/wordprocessingGroup" xmlns:wpi="http://schemas.microsoft.com/office/word/2010/wordprocessingInk" xmlns:wne="http://schemas.microsoft.com/office/word/2006/wordml" xmlns:wps="http://schemas.microsoft.com/office/word/2010/wordprocessingShape" mc:Ignorable="w14 wp14">
+<w:footnotes xmlns:wpc="http://schemas.microsoft.com/office/word/2010/wordprocessingCanvas" xmlns:cx="http://schemas.microsoft.com/office/drawing/2014/chartex" xmlns:cx1="http://schemas.microsoft.com/office/drawing/2015/9/8/chartex" xmlns:cx2="http://schemas.microsoft.com/office/drawing/2015/10/21/chartex" xmlns:cx3="http://schemas.microsoft.com/office/drawing/2016/5/9/chartex" xmlns:cx4="http://schemas.microsoft.com/office/drawing/2016/5/10/chartex" xmlns:cx5="http://schemas.microsoft.com/office/drawing/2016/5/11/chartex" xmlns:cx6="http://schemas.microsoft.com/office/drawing/2016/5/12/chartex" xmlns:cx7="http://schemas.microsoft.com/office/drawing/2016/5/13/chartex" xmlns:cx8="http://schemas.microsoft.com/office/drawing/2016/5/14/chartex" xmlns:mc="http://schemas.openxmlformats.org/markup-compatibility/2006" xmlns:aink="http://schemas.microsoft.com/office/drawing/2016/ink" xmlns:am3d="http://schemas.microsoft.com/office/drawing/2017/model3d" xmlns:o="urn:schemas-microsoft-com:office:office" xmlns:r="http://schemas.openxmlformats.org/officeDocument/2006/relationships" xmlns:m="http://schemas.openxmlformats.org/officeDocument/2006/math" xmlns:v="urn:schemas-microsoft-com:vml" xmlns:wp14="http://schemas.microsoft.com/office/word/2010/wordprocessingDrawing" xmlns:wp="http://schemas.openxmlformats.org/drawingml/2006/wordprocessingDrawing" xmlns:w10="urn:schemas-microsoft-com:office:word" xmlns:w="http://schemas.openxmlformats.org/wordprocessingml/2006/main" xmlns:w14="http://schemas.microsoft.com/office/word/2010/wordml" xmlns:w15="http://schemas.microsoft.com/office/word/2012/wordml" xmlns:w16cid="http://schemas.microsoft.com/office/word/2016/wordml/cid" xmlns:w16se="http://schemas.microsoft.com/office/word/2015/wordml/symex" xmlns:wpg="http://schemas.microsoft.com/office/word/2010/wordprocessingGroup" xmlns:wpi="http://schemas.microsoft.com/office/word/2010/wordprocessingInk" xmlns:wne="http://schemas.microsoft.com/office/word/2006/wordml" xmlns:wps="http://schemas.microsoft.com/office/word/2010/wordprocessingShape" mc:Ignorable="w14 w15 w16se w16cid wp14">
   <w:footnote w:type="separator" w:id="-1">
     <w:p>
       <w:r>
@@ -856,8 +1734,8 @@
 </file>
 
 <file path=word/numbering.xml><?xml version="1.0" encoding="utf-8"?>
-<w:numbering xmlns:wpc="http://schemas.microsoft.com/office/word/2010/wordprocessingCanvas" xmlns:mc="http://schemas.openxmlformats.org/markup-compatibility/2006" xmlns:o="urn:schemas-microsoft-com:office:office" xmlns:r="http://schemas.openxmlformats.org/officeDocument/2006/relationships" xmlns:m="http://schemas.openxmlformats.org/officeDocument/2006/math" xmlns:v="urn:schemas-microsoft-com:vml" xmlns:wp14="http://schemas.microsoft.com/office/word/2010/wordprocessingDrawing" xmlns:wp="http://schemas.openxmlformats.org/drawingml/2006/wordprocessingDrawing" xmlns:w10="urn:schemas-microsoft-com:office:word" xmlns:w="http://schemas.openxmlformats.org/wordprocessingml/2006/main" xmlns:w14="http://schemas.microsoft.com/office/word/2010/wordml" xmlns:wpg="http://schemas.microsoft.com/office/word/2010/wordprocessingGroup" xmlns:wpi="http://schemas.microsoft.com/office/word/2010/wordprocessingInk" xmlns:wne="http://schemas.microsoft.com/office/word/2006/wordml" xmlns:wps="http://schemas.microsoft.com/office/word/2010/wordprocessingShape" mc:Ignorable="w14 wp14">
-  <w:abstractNum w:abstractNumId="0">
+<w:numbering xmlns:wpc="http://schemas.microsoft.com/office/word/2010/wordprocessingCanvas" xmlns:cx="http://schemas.microsoft.com/office/drawing/2014/chartex" xmlns:cx1="http://schemas.microsoft.com/office/drawing/2015/9/8/chartex" xmlns:cx2="http://schemas.microsoft.com/office/drawing/2015/10/21/chartex" xmlns:cx3="http://schemas.microsoft.com/office/drawing/2016/5/9/chartex" xmlns:cx4="http://schemas.microsoft.com/office/drawing/2016/5/10/chartex" xmlns:cx5="http://schemas.microsoft.com/office/drawing/2016/5/11/chartex" xmlns:cx6="http://schemas.microsoft.com/office/drawing/2016/5/12/chartex" xmlns:cx7="http://schemas.microsoft.com/office/drawing/2016/5/13/chartex" xmlns:cx8="http://schemas.microsoft.com/office/drawing/2016/5/14/chartex" xmlns:mc="http://schemas.openxmlformats.org/markup-compatibility/2006" xmlns:aink="http://schemas.microsoft.com/office/drawing/2016/ink" xmlns:am3d="http://schemas.microsoft.com/office/drawing/2017/model3d" xmlns:o="urn:schemas-microsoft-com:office:office" xmlns:r="http://schemas.openxmlformats.org/officeDocument/2006/relationships" xmlns:m="http://schemas.openxmlformats.org/officeDocument/2006/math" xmlns:v="urn:schemas-microsoft-com:vml" xmlns:wp14="http://schemas.microsoft.com/office/word/2010/wordprocessingDrawing" xmlns:wp="http://schemas.openxmlformats.org/drawingml/2006/wordprocessingDrawing" xmlns:w10="urn:schemas-microsoft-com:office:word" xmlns:w="http://schemas.openxmlformats.org/wordprocessingml/2006/main" xmlns:w14="http://schemas.microsoft.com/office/word/2010/wordml" xmlns:w15="http://schemas.microsoft.com/office/word/2012/wordml" xmlns:w16cid="http://schemas.microsoft.com/office/word/2016/wordml/cid" xmlns:w16se="http://schemas.microsoft.com/office/word/2015/wordml/symex" xmlns:wpg="http://schemas.microsoft.com/office/word/2010/wordprocessingGroup" xmlns:wpi="http://schemas.microsoft.com/office/word/2010/wordprocessingInk" xmlns:wne="http://schemas.microsoft.com/office/word/2006/wordml" xmlns:wps="http://schemas.microsoft.com/office/word/2010/wordprocessingShape" mc:Ignorable="w14 w15 w16se w16cid wp14">
+  <w:abstractNum w:abstractNumId="0" w15:restartNumberingAfterBreak="0">
     <w:nsid w:val="FFFFFF83"/>
     <w:multiLevelType w:val="singleLevel"/>
     <w:tmpl w:val="8E82BCEA"/>
@@ -877,7 +1755,7 @@
       </w:rPr>
     </w:lvl>
   </w:abstractNum>
-  <w:abstractNum w:abstractNumId="1">
+  <w:abstractNum w:abstractNumId="1" w15:restartNumberingAfterBreak="0">
     <w:nsid w:val="FFFFFF89"/>
     <w:multiLevelType w:val="singleLevel"/>
     <w:tmpl w:val="D0EED652"/>
@@ -897,19 +1775,19 @@
       </w:rPr>
     </w:lvl>
   </w:abstractNum>
-  <w:abstractNum w:abstractNumId="2">
+  <w:abstractNum w:abstractNumId="2" w15:restartNumberingAfterBreak="0">
     <w:nsid w:val="065103E4"/>
     <w:multiLevelType w:val="multilevel"/>
     <w:tmpl w:val="FCF615A8"/>
     <w:numStyleLink w:val="ListCS"/>
   </w:abstractNum>
-  <w:abstractNum w:abstractNumId="3">
+  <w:abstractNum w:abstractNumId="3" w15:restartNumberingAfterBreak="0">
     <w:nsid w:val="22D03EA2"/>
     <w:multiLevelType w:val="multilevel"/>
     <w:tmpl w:val="FCF615A8"/>
     <w:numStyleLink w:val="ListCS"/>
   </w:abstractNum>
-  <w:abstractNum w:abstractNumId="4">
+  <w:abstractNum w:abstractNumId="4" w15:restartNumberingAfterBreak="0">
     <w:nsid w:val="237F07CE"/>
     <w:multiLevelType w:val="multilevel"/>
     <w:tmpl w:val="FCF615A8"/>
@@ -1040,7 +1918,7 @@
       </w:rPr>
     </w:lvl>
   </w:abstractNum>
-  <w:abstractNum w:abstractNumId="5">
+  <w:abstractNum w:abstractNumId="5" w15:restartNumberingAfterBreak="0">
     <w:nsid w:val="2B564BD9"/>
     <w:multiLevelType w:val="hybridMultilevel"/>
     <w:tmpl w:val="C70482D8"/>
@@ -1152,25 +2030,25 @@
       </w:rPr>
     </w:lvl>
   </w:abstractNum>
-  <w:abstractNum w:abstractNumId="6">
+  <w:abstractNum w:abstractNumId="6" w15:restartNumberingAfterBreak="0">
     <w:nsid w:val="308A50A2"/>
     <w:multiLevelType w:val="multilevel"/>
     <w:tmpl w:val="FCF615A8"/>
     <w:numStyleLink w:val="ListCS"/>
   </w:abstractNum>
-  <w:abstractNum w:abstractNumId="7">
+  <w:abstractNum w:abstractNumId="7" w15:restartNumberingAfterBreak="0">
     <w:nsid w:val="34E86371"/>
     <w:multiLevelType w:val="multilevel"/>
     <w:tmpl w:val="FCF615A8"/>
     <w:numStyleLink w:val="ListCS"/>
   </w:abstractNum>
-  <w:abstractNum w:abstractNumId="8">
+  <w:abstractNum w:abstractNumId="8" w15:restartNumberingAfterBreak="0">
     <w:nsid w:val="3531541D"/>
     <w:multiLevelType w:val="multilevel"/>
     <w:tmpl w:val="FCF615A8"/>
     <w:numStyleLink w:val="ListCS"/>
   </w:abstractNum>
-  <w:abstractNum w:abstractNumId="9">
+  <w:abstractNum w:abstractNumId="9" w15:restartNumberingAfterBreak="0">
     <w:nsid w:val="3E5B7AC1"/>
     <w:multiLevelType w:val="hybridMultilevel"/>
     <w:tmpl w:val="18DE4540"/>
@@ -1259,7 +2137,7 @@
       </w:pPr>
     </w:lvl>
   </w:abstractNum>
-  <w:abstractNum w:abstractNumId="10">
+  <w:abstractNum w:abstractNumId="10" w15:restartNumberingAfterBreak="0">
     <w:nsid w:val="6C164AC3"/>
     <w:multiLevelType w:val="hybridMultilevel"/>
     <w:tmpl w:val="EBDA9D34"/>
@@ -1373,7 +2251,7 @@
       </w:rPr>
     </w:lvl>
   </w:abstractNum>
-  <w:abstractNum w:abstractNumId="11">
+  <w:abstractNum w:abstractNumId="11" w15:restartNumberingAfterBreak="0">
     <w:nsid w:val="756D17C6"/>
     <w:multiLevelType w:val="hybridMultilevel"/>
     <w:tmpl w:val="473669BE"/>
@@ -1502,7 +2380,7 @@
 </file>
 
 <file path=word/styles.xml><?xml version="1.0" encoding="utf-8"?>
-<w:styles xmlns:mc="http://schemas.openxmlformats.org/markup-compatibility/2006" xmlns:r="http://schemas.openxmlformats.org/officeDocument/2006/relationships" xmlns:w="http://schemas.openxmlformats.org/wordprocessingml/2006/main" xmlns:w14="http://schemas.microsoft.com/office/word/2010/wordml" mc:Ignorable="w14">
+<w:styles xmlns:mc="http://schemas.openxmlformats.org/markup-compatibility/2006" xmlns:r="http://schemas.openxmlformats.org/officeDocument/2006/relationships" xmlns:w="http://schemas.openxmlformats.org/wordprocessingml/2006/main" xmlns:w14="http://schemas.microsoft.com/office/word/2010/wordml" xmlns:w15="http://schemas.microsoft.com/office/word/2012/wordml" xmlns:w16cid="http://schemas.microsoft.com/office/word/2016/wordml/cid" xmlns:w16se="http://schemas.microsoft.com/office/word/2015/wordml/symex" mc:Ignorable="w14 w15 w16se w16cid">
   <w:docDefaults>
     <w:rPrDefault>
       <w:rPr>
@@ -1518,678 +2396,384 @@
       </w:pPr>
     </w:pPrDefault>
   </w:docDefaults>
-  <w:latentStyles w:defLockedState="0" w:defUIPriority="99" w:defSemiHidden="1" w:defUnhideWhenUsed="1" w:defQFormat="0" w:count="267">
-    <w:lsdException w:name="Normal" w:semiHidden="0" w:uiPriority="0" w:unhideWhenUsed="0" w:qFormat="1"/>
-    <w:lsdException w:name="heading 1" w:semiHidden="0" w:uiPriority="4" w:unhideWhenUsed="0" w:qFormat="1"/>
-    <w:lsdException w:name="heading 2" w:uiPriority="9" w:qFormat="1"/>
-    <w:lsdException w:name="heading 3" w:semiHidden="0" w:uiPriority="5" w:unhideWhenUsed="0"/>
-    <w:lsdException w:name="heading 4" w:uiPriority="9"/>
-    <w:lsdException w:name="heading 5" w:uiPriority="9" w:unhideWhenUsed="0" w:qFormat="1"/>
-    <w:lsdException w:name="heading 6" w:uiPriority="9" w:unhideWhenUsed="0" w:qFormat="1"/>
-    <w:lsdException w:name="heading 7" w:uiPriority="9" w:unhideWhenUsed="0" w:qFormat="1"/>
-    <w:lsdException w:name="heading 8" w:uiPriority="9" w:unhideWhenUsed="0" w:qFormat="1"/>
-    <w:lsdException w:name="heading 9" w:uiPriority="9" w:unhideWhenUsed="0" w:qFormat="1"/>
-    <w:lsdException w:name="toc 1" w:uiPriority="39"/>
-    <w:lsdException w:name="toc 2" w:uiPriority="39"/>
-    <w:lsdException w:name="toc 3" w:uiPriority="39"/>
-    <w:lsdException w:name="toc 4" w:uiPriority="39"/>
-    <w:lsdException w:name="toc 5" w:uiPriority="39"/>
-    <w:lsdException w:name="toc 6" w:uiPriority="39"/>
-    <w:lsdException w:name="toc 7" w:uiPriority="39"/>
-    <w:lsdException w:name="toc 8" w:uiPriority="39"/>
-    <w:lsdException w:name="toc 9" w:uiPriority="39"/>
-    <w:lsdException w:name="caption" w:uiPriority="35" w:qFormat="1"/>
-    <w:lsdException w:name="List Bullet" w:semiHidden="0" w:uiPriority="7" w:unhideWhenUsed="0" w:qFormat="1"/>
-    <w:lsdException w:name="List Bullet 2" w:semiHidden="0" w:uiPriority="8" w:unhideWhenUsed="0" w:qFormat="1"/>
-    <w:lsdException w:name="Title" w:semiHidden="0" w:uiPriority="0" w:unhideWhenUsed="0" w:qFormat="1"/>
-    <w:lsdException w:name="Default Paragraph Font" w:uiPriority="1"/>
-    <w:lsdException w:name="Subtitle" w:uiPriority="1" w:unhideWhenUsed="0"/>
-    <w:lsdException w:name="Strong" w:uiPriority="22" w:unhideWhenUsed="0"/>
-    <w:lsdException w:name="Emphasis" w:semiHidden="0" w:uiPriority="6" w:unhideWhenUsed="0" w:qFormat="1"/>
-    <w:lsdException w:name="Table Grid" w:semiHidden="0" w:uiPriority="59" w:unhideWhenUsed="0"/>
-    <w:lsdException w:name="Placeholder Text" w:unhideWhenUsed="0"/>
-    <w:lsdException w:name="No Spacing" w:uiPriority="1" w:unhideWhenUsed="0"/>
-    <w:lsdException w:name="Light Shading" w:semiHidden="0" w:uiPriority="60" w:unhideWhenUsed="0"/>
-    <w:lsdException w:name="Light List" w:semiHidden="0" w:uiPriority="61" w:unhideWhenUsed="0"/>
-    <w:lsdException w:name="Light Grid" w:semiHidden="0" w:uiPriority="62" w:unhideWhenUsed="0"/>
-    <w:lsdException w:name="Medium Shading 1" w:semiHidden="0" w:uiPriority="63" w:unhideWhenUsed="0"/>
-    <w:lsdException w:name="Medium Shading 2" w:semiHidden="0" w:uiPriority="64" w:unhideWhenUsed="0"/>
-    <w:lsdException w:name="Medium List 1" w:semiHidden="0" w:uiPriority="65" w:unhideWhenUsed="0"/>
-    <w:lsdException w:name="Medium List 2" w:semiHidden="0" w:uiPriority="66" w:unhideWhenUsed="0"/>
-    <w:lsdException w:name="Medium Grid 1" w:semiHidden="0" w:uiPriority="67" w:unhideWhenUsed="0"/>
-    <w:lsdException w:name="Medium Grid 2" w:semiHidden="0" w:uiPriority="68" w:unhideWhenUsed="0"/>
-    <w:lsdException w:name="Medium Grid 3" w:semiHidden="0" w:uiPriority="69" w:unhideWhenUsed="0"/>
-    <w:lsdException w:name="Dark List" w:semiHidden="0" w:uiPriority="70" w:unhideWhenUsed="0"/>
-    <w:lsdException w:name="Colorful Shading" w:semiHidden="0" w:uiPriority="71" w:unhideWhenUsed="0"/>
-    <w:lsdException w:name="Colorful List" w:semiHidden="0" w:uiPriority="72" w:unhideWhenUsed="0"/>
-    <w:lsdException w:name="Colorful Grid" w:semiHidden="0" w:uiPriority="73" w:unhideWhenUsed="0"/>
-    <w:lsdException w:name="Light Shading Accent 1" w:semiHidden="0" w:uiPriority="60" w:unhideWhenUsed="0"/>
-    <w:lsdException w:name="Light List Accent 1" w:semiHidden="0" w:uiPriority="61" w:unhideWhenUsed="0"/>
-    <w:lsdException w:name="Light Grid Accent 1" w:semiHidden="0" w:uiPriority="62" w:unhideWhenUsed="0"/>
-    <w:lsdException w:name="Medium Shading 1 Accent 1" w:semiHidden="0" w:uiPriority="63" w:unhideWhenUsed="0"/>
-    <w:lsdException w:name="Medium Shading 2 Accent 1" w:semiHidden="0" w:uiPriority="64" w:unhideWhenUsed="0"/>
-    <w:lsdException w:name="Medium List 1 Accent 1" w:semiHidden="0" w:uiPriority="65" w:unhideWhenUsed="0"/>
-    <w:lsdException w:name="Revision" w:unhideWhenUsed="0"/>
-    <w:lsdException w:name="List Paragraph" w:semiHidden="0" w:uiPriority="34" w:unhideWhenUsed="0"/>
-    <w:lsdException w:name="Quote" w:uiPriority="29" w:unhideWhenUsed="0"/>
-    <w:lsdException w:name="Intense Quote" w:uiPriority="30" w:unhideWhenUsed="0"/>
-    <w:lsdException w:name="Medium List 2 Accent 1" w:semiHidden="0" w:uiPriority="66" w:unhideWhenUsed="0"/>
-    <w:lsdException w:name="Medium Grid 1 Accent 1" w:semiHidden="0" w:uiPriority="67" w:unhideWhenUsed="0"/>
-    <w:lsdException w:name="Medium Grid 2 Accent 1" w:semiHidden="0" w:uiPriority="68" w:unhideWhenUsed="0"/>
-    <w:lsdException w:name="Medium Grid 3 Accent 1" w:semiHidden="0" w:uiPriority="69" w:unhideWhenUsed="0"/>
-    <w:lsdException w:name="Dark List Accent 1" w:semiHidden="0" w:uiPriority="70" w:unhideWhenUsed="0"/>
-    <w:lsdException w:name="Colorful Shading Accent 1" w:semiHidden="0" w:uiPriority="71" w:unhideWhenUsed="0"/>
-    <w:lsdException w:name="Colorful List Accent 1" w:semiHidden="0" w:uiPriority="72" w:unhideWhenUsed="0"/>
-    <w:lsdException w:name="Colorful Grid Accent 1" w:semiHidden="0" w:uiPriority="73" w:unhideWhenUsed="0"/>
-    <w:lsdException w:name="Light Shading Accent 2" w:semiHidden="0" w:uiPriority="60" w:unhideWhenUsed="0"/>
-    <w:lsdException w:name="Light List Accent 2" w:semiHidden="0" w:uiPriority="61" w:unhideWhenUsed="0"/>
-    <w:lsdException w:name="Light Grid Accent 2" w:semiHidden="0" w:uiPriority="62" w:unhideWhenUsed="0"/>
-    <w:lsdException w:name="Medium Shading 1 Accent 2" w:semiHidden="0" w:uiPriority="63" w:unhideWhenUsed="0"/>
-    <w:lsdException w:name="Medium Shading 2 Accent 2" w:semiHidden="0" w:uiPriority="64" w:unhideWhenUsed="0"/>
-    <w:lsdException w:name="Medium List 1 Accent 2" w:semiHidden="0" w:uiPriority="65" w:unhideWhenUsed="0"/>
-    <w:lsdException w:name="Medium List 2 Accent 2" w:semiHidden="0" w:uiPriority="66" w:unhideWhenUsed="0"/>
-    <w:lsdException w:name="Medium Grid 1 Accent 2" w:semiHidden="0" w:uiPriority="67" w:unhideWhenUsed="0"/>
-    <w:lsdException w:name="Medium Grid 2 Accent 2" w:semiHidden="0" w:uiPriority="68" w:unhideWhenUsed="0"/>
-    <w:lsdException w:name="Medium Grid 3 Accent 2" w:semiHidden="0" w:uiPriority="69" w:unhideWhenUsed="0"/>
-    <w:lsdException w:name="Dark List Accent 2" w:semiHidden="0" w:uiPriority="70" w:unhideWhenUsed="0"/>
-    <w:lsdException w:name="Colorful Shading Accent 2" w:semiHidden="0" w:uiPriority="71" w:unhideWhenUsed="0"/>
-    <w:lsdException w:name="Colorful List Accent 2" w:semiHidden="0" w:uiPriority="72" w:unhideWhenUsed="0"/>
-    <w:lsdException w:name="Colorful Grid Accent 2" w:semiHidden="0" w:uiPriority="73" w:unhideWhenUsed="0"/>
-    <w:lsdException w:name="Light Shading Accent 3" w:semiHidden="0" w:uiPriority="60" w:unhideWhenUsed="0"/>
-    <w:lsdException w:name="Light List Accent 3" w:semiHidden="0" w:uiPriority="61" w:unhideWhenUsed="0"/>
-    <w:lsdException w:name="Light Grid Accent 3" w:semiHidden="0" w:uiPriority="62" w:unhideWhenUsed="0"/>
-    <w:lsdException w:name="Medium Shading 1 Accent 3" w:semiHidden="0" w:uiPriority="63" w:unhideWhenUsed="0"/>
-    <w:lsdException w:name="Medium Shading 2 Accent 3" w:semiHidden="0" w:uiPriority="64" w:unhideWhenUsed="0"/>
-    <w:lsdException w:name="Medium List 1 Accent 3" w:semiHidden="0" w:uiPriority="65" w:unhideWhenUsed="0"/>
-    <w:lsdException w:name="Medium List 2 Accent 3" w:semiHidden="0" w:uiPriority="66" w:unhideWhenUsed="0"/>
-    <w:lsdException w:name="Medium Grid 1 Accent 3" w:semiHidden="0" w:uiPriority="67" w:unhideWhenUsed="0"/>
-    <w:lsdException w:name="Medium Grid 2 Accent 3" w:semiHidden="0" w:uiPriority="68" w:unhideWhenUsed="0"/>
-    <w:lsdException w:name="Medium Grid 3 Accent 3" w:semiHidden="0" w:uiPriority="69" w:unhideWhenUsed="0"/>
-    <w:lsdException w:name="Dark List Accent 3" w:semiHidden="0" w:uiPriority="70" w:unhideWhenUsed="0"/>
-    <w:lsdException w:name="Colorful Shading Accent 3" w:semiHidden="0" w:uiPriority="71" w:unhideWhenUsed="0"/>
-    <w:lsdException w:name="Colorful List Accent 3" w:semiHidden="0" w:uiPriority="72" w:unhideWhenUsed="0"/>
-    <w:lsdException w:name="Colorful Grid Accent 3" w:semiHidden="0" w:uiPriority="73" w:unhideWhenUsed="0"/>
-    <w:lsdException w:name="Light Shading Accent 4" w:semiHidden="0" w:uiPriority="60" w:unhideWhenUsed="0"/>
-    <w:lsdException w:name="Light List Accent 4" w:semiHidden="0" w:uiPriority="61" w:unhideWhenUsed="0"/>
-    <w:lsdException w:name="Light Grid Accent 4" w:semiHidden="0" w:uiPriority="62" w:unhideWhenUsed="0"/>
-    <w:lsdException w:name="Medium Shading 1 Accent 4" w:semiHidden="0" w:uiPriority="63" w:unhideWhenUsed="0"/>
-    <w:lsdException w:name="Medium Shading 2 Accent 4" w:semiHidden="0" w:uiPriority="64" w:unhideWhenUsed="0"/>
-    <w:lsdException w:name="Medium List 1 Accent 4" w:semiHidden="0" w:uiPriority="65" w:unhideWhenUsed="0"/>
-    <w:lsdException w:name="Medium List 2 Accent 4" w:semiHidden="0" w:uiPriority="66" w:unhideWhenUsed="0"/>
-    <w:lsdException w:name="Medium Grid 1 Accent 4" w:semiHidden="0" w:uiPriority="67" w:unhideWhenUsed="0"/>
-    <w:lsdException w:name="Medium Grid 2 Accent 4" w:semiHidden="0" w:uiPriority="68" w:unhideWhenUsed="0"/>
-    <w:lsdException w:name="Medium Grid 3 Accent 4" w:semiHidden="0" w:uiPriority="69" w:unhideWhenUsed="0"/>
-    <w:lsdException w:name="Dark List Accent 4" w:semiHidden="0" w:uiPriority="70" w:unhideWhenUsed="0"/>
-    <w:lsdException w:name="Colorful Shading Accent 4" w:semiHidden="0" w:uiPriority="71" w:unhideWhenUsed="0"/>
-    <w:lsdException w:name="Colorful List Accent 4" w:semiHidden="0" w:uiPriority="72" w:unhideWhenUsed="0"/>
-    <w:lsdException w:name="Colorful Grid Accent 4" w:semiHidden="0" w:uiPriority="73" w:unhideWhenUsed="0"/>
-    <w:lsdException w:name="Light Shading Accent 5" w:semiHidden="0" w:uiPriority="60" w:unhideWhenUsed="0"/>
-    <w:lsdException w:name="Light List Accent 5" w:semiHidden="0" w:uiPriority="61" w:unhideWhenUsed="0"/>
-    <w:lsdException w:name="Light Grid Accent 5" w:semiHidden="0" w:uiPriority="62" w:unhideWhenUsed="0"/>
-    <w:lsdException w:name="Medium Shading 1 Accent 5" w:semiHidden="0" w:uiPriority="63" w:unhideWhenUsed="0"/>
-    <w:lsdException w:name="Medium Shading 2 Accent 5" w:semiHidden="0" w:uiPriority="64" w:unhideWhenUsed="0"/>
-    <w:lsdException w:name="Medium List 1 Accent 5" w:semiHidden="0" w:uiPriority="65" w:unhideWhenUsed="0"/>
-    <w:lsdException w:name="Medium List 2 Accent 5" w:semiHidden="0" w:uiPriority="66" w:unhideWhenUsed="0"/>
-    <w:lsdException w:name="Medium Grid 1 Accent 5" w:semiHidden="0" w:uiPriority="67" w:unhideWhenUsed="0"/>
-    <w:lsdException w:name="Medium Grid 2 Accent 5" w:semiHidden="0" w:uiPriority="68" w:unhideWhenUsed="0"/>
-    <w:lsdException w:name="Medium Grid 3 Accent 5" w:semiHidden="0" w:uiPriority="69" w:unhideWhenUsed="0"/>
-    <w:lsdException w:name="Dark List Accent 5" w:semiHidden="0" w:uiPriority="70" w:unhideWhenUsed="0"/>
-    <w:lsdException w:name="Colorful Shading Accent 5" w:semiHidden="0" w:uiPriority="71" w:unhideWhenUsed="0"/>
-    <w:lsdException w:name="Colorful List Accent 5" w:semiHidden="0" w:uiPriority="72" w:unhideWhenUsed="0"/>
-    <w:lsdException w:name="Colorful Grid Accent 5" w:semiHidden="0" w:uiPriority="73" w:unhideWhenUsed="0"/>
-    <w:lsdException w:name="Light Shading Accent 6" w:semiHidden="0" w:uiPriority="60" w:unhideWhenUsed="0"/>
-    <w:lsdException w:name="Light List Accent 6" w:semiHidden="0" w:uiPriority="61" w:unhideWhenUsed="0"/>
-    <w:lsdException w:name="Light Grid Accent 6" w:semiHidden="0" w:uiPriority="62" w:unhideWhenUsed="0"/>
-    <w:lsdException w:name="Medium Shading 1 Accent 6" w:semiHidden="0" w:uiPriority="63" w:unhideWhenUsed="0"/>
-    <w:lsdException w:name="Medium Shading 2 Accent 6" w:semiHidden="0" w:uiPriority="64" w:unhideWhenUsed="0"/>
-    <w:lsdException w:name="Medium List 1 Accent 6" w:semiHidden="0" w:uiPriority="65" w:unhideWhenUsed="0"/>
-    <w:lsdException w:name="Medium List 2 Accent 6" w:semiHidden="0" w:uiPriority="66" w:unhideWhenUsed="0"/>
-    <w:lsdException w:name="Medium Grid 1 Accent 6" w:semiHidden="0" w:uiPriority="67" w:unhideWhenUsed="0"/>
-    <w:lsdException w:name="Medium Grid 2 Accent 6" w:semiHidden="0" w:uiPriority="68" w:unhideWhenUsed="0"/>
-    <w:lsdException w:name="Medium Grid 3 Accent 6" w:semiHidden="0" w:uiPriority="69" w:unhideWhenUsed="0"/>
-    <w:lsdException w:name="Dark List Accent 6" w:semiHidden="0" w:uiPriority="70" w:unhideWhenUsed="0"/>
-    <w:lsdException w:name="Colorful Shading Accent 6" w:semiHidden="0" w:uiPriority="71" w:unhideWhenUsed="0"/>
-    <w:lsdException w:name="Colorful List Accent 6" w:semiHidden="0" w:uiPriority="72" w:unhideWhenUsed="0"/>
-    <w:lsdException w:name="Colorful Grid Accent 6" w:semiHidden="0" w:uiPriority="73" w:unhideWhenUsed="0"/>
-    <w:lsdException w:name="Subtle Emphasis" w:uiPriority="19" w:unhideWhenUsed="0"/>
-    <w:lsdException w:name="Intense Emphasis" w:uiPriority="21" w:unhideWhenUsed="0"/>
-    <w:lsdException w:name="Subtle Reference" w:uiPriority="31" w:unhideWhenUsed="0"/>
-    <w:lsdException w:name="Intense Reference" w:uiPriority="32" w:unhideWhenUsed="0"/>
-    <w:lsdException w:name="Book Title" w:uiPriority="33" w:unhideWhenUsed="0"/>
-    <w:lsdException w:name="Bibliography" w:uiPriority="37"/>
-    <w:lsdException w:name="TOC Heading" w:uiPriority="39" w:qFormat="1"/>
-  </w:latentStyles>
-  <w:style w:type="paragraph" w:default="1" w:styleId="Normal">
-    <w:name w:val="Normal"/>
-    <w:qFormat/>
-    <w:rsid w:val="006365B7"/>
-    <w:pPr>
-      <w:spacing w:after="0" w:line="240" w:lineRule="auto"/>
-    </w:pPr>
-    <w:rPr>
-      <w:sz w:val="20"/>
-    </w:rPr>
-  </w:style>
-  <w:style w:type="paragraph" w:styleId="Heading1">
-    <w:name w:val="heading 1"/>
-    <w:basedOn w:val="Normal"/>
-    <w:next w:val="Normal"/>
-    <w:link w:val="Heading1Char"/>
-    <w:uiPriority w:val="3"/>
-    <w:qFormat/>
-    <w:rsid w:val="000E0B74"/>
-    <w:pPr>
-      <w:keepNext/>
-      <w:keepLines/>
-      <w:spacing w:before="480"/>
-      <w:outlineLvl w:val="0"/>
-    </w:pPr>
-    <w:rPr>
-      <w:rFonts w:asciiTheme="majorHAnsi" w:eastAsiaTheme="majorEastAsia" w:hAnsiTheme="majorHAnsi" w:cstheme="majorBidi"/>
-      <w:b/>
-      <w:bCs/>
-      <w:szCs w:val="20"/>
-    </w:rPr>
-  </w:style>
-  <w:style w:type="paragraph" w:styleId="Heading2">
-    <w:name w:val="heading 2"/>
-    <w:basedOn w:val="Normal"/>
-    <w:next w:val="Normal"/>
-    <w:link w:val="Heading2Char"/>
-    <w:uiPriority w:val="4"/>
-    <w:qFormat/>
-    <w:rsid w:val="00CC7830"/>
-    <w:pPr>
-      <w:keepNext/>
-      <w:keepLines/>
-      <w:spacing w:before="200"/>
-      <w:outlineLvl w:val="1"/>
-    </w:pPr>
-    <w:rPr>
-      <w:rFonts w:asciiTheme="majorHAnsi" w:eastAsiaTheme="majorEastAsia" w:hAnsiTheme="majorHAnsi" w:cstheme="majorBidi"/>
-      <w:b/>
-      <w:bCs/>
-      <w:color w:val="A6A6A6" w:themeColor="background1" w:themeShade="A6"/>
-      <w:szCs w:val="20"/>
-    </w:rPr>
-  </w:style>
-  <w:style w:type="paragraph" w:styleId="Heading3">
-    <w:name w:val="heading 3"/>
-    <w:basedOn w:val="Normal"/>
-    <w:next w:val="Normal"/>
-    <w:link w:val="Heading3Char"/>
-    <w:uiPriority w:val="5"/>
-    <w:unhideWhenUsed/>
-    <w:rsid w:val="005B6232"/>
-    <w:pPr>
-      <w:keepNext/>
-      <w:keepLines/>
-      <w:spacing w:before="200"/>
-      <w:outlineLvl w:val="2"/>
-    </w:pPr>
-    <w:rPr>
-      <w:rFonts w:asciiTheme="majorHAnsi" w:eastAsiaTheme="majorEastAsia" w:hAnsiTheme="majorHAnsi" w:cstheme="majorBidi"/>
-      <w:b/>
-      <w:bCs/>
-      <w:color w:val="003868"/>
-    </w:rPr>
-  </w:style>
-  <w:style w:type="paragraph" w:styleId="Heading4">
-    <w:name w:val="heading 4"/>
-    <w:basedOn w:val="Normal"/>
-    <w:next w:val="Normal"/>
-    <w:link w:val="Heading4Char"/>
-    <w:uiPriority w:val="9"/>
-    <w:semiHidden/>
-    <w:rsid w:val="00224603"/>
-    <w:pPr>
-      <w:keepNext/>
-      <w:keepLines/>
-      <w:spacing w:before="200"/>
-      <w:outlineLvl w:val="3"/>
-    </w:pPr>
-    <w:rPr>
-      <w:rFonts w:asciiTheme="majorHAnsi" w:eastAsiaTheme="majorEastAsia" w:hAnsiTheme="majorHAnsi" w:cstheme="majorBidi"/>
-      <w:bCs/>
-      <w:i/>
-      <w:iCs/>
-      <w:color w:val="0072CE" w:themeColor="accent1"/>
-    </w:rPr>
-  </w:style>
-  <w:style w:type="character" w:default="1" w:styleId="DefaultParagraphFont">
-    <w:name w:val="Default Paragraph Font"/>
-    <w:uiPriority w:val="1"/>
-    <w:semiHidden/>
-    <w:unhideWhenUsed/>
-  </w:style>
-  <w:style w:type="table" w:default="1" w:styleId="TableNormal">
-    <w:name w:val="Normal Table"/>
-    <w:uiPriority w:val="99"/>
-    <w:semiHidden/>
-    <w:unhideWhenUsed/>
-    <w:tblPr>
-      <w:tblInd w:w="0" w:type="dxa"/>
-      <w:tblCellMar>
-        <w:top w:w="0" w:type="dxa"/>
-        <w:left w:w="108" w:type="dxa"/>
-        <w:bottom w:w="0" w:type="dxa"/>
-        <w:right w:w="108" w:type="dxa"/>
-      </w:tblCellMar>
-    </w:tblPr>
-  </w:style>
-  <w:style w:type="numbering" w:default="1" w:styleId="NoList">
-    <w:name w:val="No List"/>
-    <w:uiPriority w:val="99"/>
-    <w:semiHidden/>
-    <w:unhideWhenUsed/>
-  </w:style>
-  <w:style w:type="character" w:customStyle="1" w:styleId="Heading1Char">
-    <w:name w:val="Heading 1 Char"/>
-    <w:basedOn w:val="DefaultParagraphFont"/>
-    <w:link w:val="Heading1"/>
-    <w:uiPriority w:val="3"/>
-    <w:rsid w:val="000E0B74"/>
-    <w:rPr>
-      <w:rFonts w:asciiTheme="majorHAnsi" w:eastAsiaTheme="majorEastAsia" w:hAnsiTheme="majorHAnsi" w:cstheme="majorBidi"/>
-      <w:b/>
-      <w:bCs/>
-      <w:kern w:val="22"/>
-      <w:sz w:val="20"/>
-      <w:szCs w:val="20"/>
-    </w:rPr>
-  </w:style>
-  <w:style w:type="character" w:customStyle="1" w:styleId="Heading2Char">
-    <w:name w:val="Heading 2 Char"/>
-    <w:basedOn w:val="DefaultParagraphFont"/>
-    <w:link w:val="Heading2"/>
-    <w:uiPriority w:val="4"/>
-    <w:rsid w:val="00CC7830"/>
-    <w:rPr>
-      <w:rFonts w:asciiTheme="majorHAnsi" w:eastAsiaTheme="majorEastAsia" w:hAnsiTheme="majorHAnsi" w:cstheme="majorBidi"/>
-      <w:b/>
-      <w:bCs/>
-      <w:color w:val="A6A6A6" w:themeColor="background1" w:themeShade="A6"/>
-      <w:sz w:val="20"/>
-      <w:szCs w:val="20"/>
-    </w:rPr>
-  </w:style>
-  <w:style w:type="numbering" w:customStyle="1" w:styleId="ListCS">
-    <w:name w:val="List CS"/>
-    <w:uiPriority w:val="99"/>
-    <w:rsid w:val="001A2A9B"/>
-    <w:pPr>
-      <w:numPr>
-        <w:numId w:val="3"/>
-      </w:numPr>
-    </w:pPr>
-  </w:style>
-  <w:style w:type="paragraph" w:styleId="ListParagraph">
-    <w:name w:val="List Paragraph"/>
-    <w:basedOn w:val="Normal"/>
-    <w:uiPriority w:val="34"/>
-    <w:semiHidden/>
-    <w:rsid w:val="00C625A4"/>
-    <w:pPr>
-      <w:ind w:left="720"/>
-      <w:contextualSpacing/>
-    </w:pPr>
-  </w:style>
-  <w:style w:type="paragraph" w:styleId="ListBullet">
-    <w:name w:val="List Bullet"/>
-    <w:basedOn w:val="Normal"/>
-    <w:link w:val="ListBulletChar"/>
-    <w:uiPriority w:val="7"/>
-    <w:qFormat/>
-    <w:rsid w:val="001A2A9B"/>
-    <w:pPr>
-      <w:numPr>
-        <w:numId w:val="9"/>
-      </w:numPr>
-      <w:contextualSpacing/>
-    </w:pPr>
-  </w:style>
-  <w:style w:type="paragraph" w:styleId="ListBullet2">
-    <w:name w:val="List Bullet 2"/>
-    <w:basedOn w:val="Normal"/>
-    <w:uiPriority w:val="8"/>
-    <w:qFormat/>
-    <w:rsid w:val="001A2A9B"/>
-    <w:pPr>
-      <w:numPr>
-        <w:ilvl w:val="1"/>
-        <w:numId w:val="9"/>
-      </w:numPr>
-      <w:contextualSpacing/>
-    </w:pPr>
-  </w:style>
-  <w:style w:type="paragraph" w:styleId="Title">
-    <w:name w:val="Title"/>
-    <w:basedOn w:val="Normal"/>
-    <w:next w:val="Normal"/>
-    <w:link w:val="TitleChar"/>
-    <w:uiPriority w:val="1"/>
-    <w:qFormat/>
-    <w:rsid w:val="00DC4F33"/>
-    <w:pPr>
-      <w:spacing w:line="430" w:lineRule="exact"/>
-      <w:contextualSpacing/>
-    </w:pPr>
-    <w:rPr>
-      <w:rFonts w:asciiTheme="majorHAnsi" w:eastAsiaTheme="majorEastAsia" w:hAnsiTheme="majorHAnsi" w:cstheme="majorBidi"/>
-      <w:b/>
-      <w:snapToGrid w:val="0"/>
-      <w:sz w:val="28"/>
-      <w:szCs w:val="52"/>
-    </w:rPr>
-  </w:style>
-  <w:style w:type="character" w:customStyle="1" w:styleId="TitleChar">
-    <w:name w:val="Title Char"/>
-    <w:basedOn w:val="DefaultParagraphFont"/>
-    <w:link w:val="Title"/>
-    <w:uiPriority w:val="1"/>
-    <w:rsid w:val="00DC4F33"/>
-    <w:rPr>
-      <w:rFonts w:asciiTheme="majorHAnsi" w:eastAsiaTheme="majorEastAsia" w:hAnsiTheme="majorHAnsi" w:cstheme="majorBidi"/>
-      <w:b/>
-      <w:snapToGrid w:val="0"/>
-      <w:sz w:val="28"/>
-      <w:szCs w:val="52"/>
-    </w:rPr>
-  </w:style>
-  <w:style w:type="character" w:styleId="Emphasis">
-    <w:name w:val="Emphasis"/>
-    <w:basedOn w:val="DefaultParagraphFont"/>
-    <w:uiPriority w:val="6"/>
-    <w:qFormat/>
-    <w:rsid w:val="002A42B8"/>
-    <w:rPr>
-      <w:rFonts w:asciiTheme="minorHAnsi" w:hAnsiTheme="minorHAnsi"/>
-      <w:b/>
-      <w:i w:val="0"/>
-      <w:iCs/>
-      <w:color w:val="auto"/>
-      <w:sz w:val="20"/>
-    </w:rPr>
-  </w:style>
-  <w:style w:type="character" w:customStyle="1" w:styleId="Heading3Char">
-    <w:name w:val="Heading 3 Char"/>
-    <w:basedOn w:val="DefaultParagraphFont"/>
-    <w:link w:val="Heading3"/>
-    <w:uiPriority w:val="5"/>
-    <w:rsid w:val="001164A0"/>
-    <w:rPr>
-      <w:rFonts w:asciiTheme="majorHAnsi" w:eastAsiaTheme="majorEastAsia" w:hAnsiTheme="majorHAnsi" w:cstheme="majorBidi"/>
-      <w:b/>
-      <w:bCs/>
-      <w:color w:val="003868"/>
-      <w:sz w:val="20"/>
-    </w:rPr>
-  </w:style>
-  <w:style w:type="character" w:customStyle="1" w:styleId="Heading4Char">
-    <w:name w:val="Heading 4 Char"/>
-    <w:basedOn w:val="DefaultParagraphFont"/>
-    <w:link w:val="Heading4"/>
-    <w:uiPriority w:val="9"/>
-    <w:semiHidden/>
-    <w:rsid w:val="00CC7830"/>
-    <w:rPr>
-      <w:rFonts w:asciiTheme="majorHAnsi" w:eastAsiaTheme="majorEastAsia" w:hAnsiTheme="majorHAnsi" w:cstheme="majorBidi"/>
-      <w:bCs/>
-      <w:i/>
-      <w:iCs/>
-      <w:color w:val="0072CE" w:themeColor="accent1"/>
-      <w:kern w:val="22"/>
-      <w:sz w:val="20"/>
-    </w:rPr>
-  </w:style>
-  <w:style w:type="character" w:customStyle="1" w:styleId="ListBulletChar">
-    <w:name w:val="List Bullet Char"/>
-    <w:basedOn w:val="DefaultParagraphFont"/>
-    <w:link w:val="ListBullet"/>
-    <w:uiPriority w:val="7"/>
-    <w:rsid w:val="00CB32DF"/>
-    <w:rPr>
-      <w:kern w:val="22"/>
-      <w:sz w:val="20"/>
-    </w:rPr>
-  </w:style>
-  <w:style w:type="paragraph" w:styleId="BalloonText">
-    <w:name w:val="Balloon Text"/>
-    <w:basedOn w:val="Normal"/>
-    <w:link w:val="BalloonTextChar"/>
-    <w:uiPriority w:val="99"/>
-    <w:semiHidden/>
-    <w:unhideWhenUsed/>
-    <w:rsid w:val="000F49D0"/>
-    <w:rPr>
-      <w:rFonts w:ascii="Tahoma" w:hAnsi="Tahoma" w:cs="Tahoma"/>
-      <w:sz w:val="16"/>
-      <w:szCs w:val="16"/>
-    </w:rPr>
-  </w:style>
-  <w:style w:type="character" w:customStyle="1" w:styleId="BalloonTextChar">
-    <w:name w:val="Balloon Text Char"/>
-    <w:basedOn w:val="DefaultParagraphFont"/>
-    <w:link w:val="BalloonText"/>
-    <w:uiPriority w:val="99"/>
-    <w:semiHidden/>
-    <w:rsid w:val="000F49D0"/>
-    <w:rPr>
-      <w:rFonts w:ascii="Tahoma" w:hAnsi="Tahoma" w:cs="Tahoma"/>
-      <w:kern w:val="22"/>
-      <w:sz w:val="16"/>
-      <w:szCs w:val="16"/>
-    </w:rPr>
-  </w:style>
-  <w:style w:type="character" w:styleId="PlaceholderText">
-    <w:name w:val="Placeholder Text"/>
-    <w:basedOn w:val="DefaultParagraphFont"/>
-    <w:uiPriority w:val="99"/>
-    <w:semiHidden/>
-    <w:rsid w:val="003810CF"/>
-    <w:rPr>
-      <w:color w:val="808080"/>
-    </w:rPr>
-  </w:style>
-  <w:style w:type="table" w:styleId="TableGrid">
-    <w:name w:val="Table Grid"/>
-    <w:basedOn w:val="TableNormal"/>
-    <w:uiPriority w:val="59"/>
-    <w:rsid w:val="00220C54"/>
-    <w:pPr>
-      <w:spacing w:after="0" w:line="240" w:lineRule="auto"/>
-    </w:pPr>
-    <w:tblPr>
-      <w:tblBorders>
-        <w:top w:val="single" w:sz="4" w:space="0" w:color="auto"/>
-        <w:left w:val="single" w:sz="4" w:space="0" w:color="auto"/>
-        <w:bottom w:val="single" w:sz="4" w:space="0" w:color="auto"/>
-        <w:right w:val="single" w:sz="4" w:space="0" w:color="auto"/>
-        <w:insideH w:val="single" w:sz="4" w:space="0" w:color="auto"/>
-        <w:insideV w:val="single" w:sz="4" w:space="0" w:color="auto"/>
-      </w:tblBorders>
-    </w:tblPr>
-  </w:style>
-  <w:style w:type="paragraph" w:styleId="TOCHeading">
-    <w:name w:val="TOC Heading"/>
-    <w:basedOn w:val="Heading1"/>
-    <w:next w:val="Normal"/>
-    <w:uiPriority w:val="39"/>
-    <w:semiHidden/>
-    <w:unhideWhenUsed/>
-    <w:qFormat/>
-    <w:rsid w:val="00266220"/>
-    <w:pPr>
-      <w:spacing w:line="276" w:lineRule="auto"/>
-      <w:outlineLvl w:val="9"/>
-    </w:pPr>
-    <w:rPr>
-      <w:color w:val="00559A" w:themeColor="accent1" w:themeShade="BF"/>
-      <w:sz w:val="28"/>
-      <w:szCs w:val="28"/>
-      <w:lang w:eastAsia="ja-JP"/>
-    </w:rPr>
-  </w:style>
-</w:styles>
-</file>
-
-<file path=word/stylesWithEffects.xml><?xml version="1.0" encoding="utf-8"?>
-<w:styles xmlns:wpc="http://schemas.microsoft.com/office/word/2010/wordprocessingCanvas" xmlns:mc="http://schemas.openxmlformats.org/markup-compatibility/2006" xmlns:o="urn:schemas-microsoft-com:office:office" xmlns:r="http://schemas.openxmlformats.org/officeDocument/2006/relationships" xmlns:m="http://schemas.openxmlformats.org/officeDocument/2006/math" xmlns:v="urn:schemas-microsoft-com:vml" xmlns:wp14="http://schemas.microsoft.com/office/word/2010/wordprocessingDrawing" xmlns:wp="http://schemas.openxmlformats.org/drawingml/2006/wordprocessingDrawing" xmlns:w10="urn:schemas-microsoft-com:office:word" xmlns:w="http://schemas.openxmlformats.org/wordprocessingml/2006/main" xmlns:w14="http://schemas.microsoft.com/office/word/2010/wordml" xmlns:wpg="http://schemas.microsoft.com/office/word/2010/wordprocessingGroup" xmlns:wpi="http://schemas.microsoft.com/office/word/2010/wordprocessingInk" xmlns:wne="http://schemas.microsoft.com/office/word/2006/wordml" xmlns:wps="http://schemas.microsoft.com/office/word/2010/wordprocessingShape" mc:Ignorable="w14 wp14">
-  <w:docDefaults>
-    <w:rPrDefault>
-      <w:rPr>
-        <w:rFonts w:asciiTheme="minorHAnsi" w:eastAsiaTheme="minorHAnsi" w:hAnsiTheme="minorHAnsi" w:cstheme="minorBidi"/>
-        <w:sz w:val="22"/>
-        <w:szCs w:val="22"/>
-        <w:lang w:val="en-US" w:eastAsia="en-US" w:bidi="ar-SA"/>
-      </w:rPr>
-    </w:rPrDefault>
-    <w:pPrDefault>
-      <w:pPr>
-        <w:spacing w:after="200" w:line="276" w:lineRule="auto"/>
-      </w:pPr>
-    </w:pPrDefault>
-  </w:docDefaults>
-  <w:latentStyles w:defLockedState="0" w:defUIPriority="99" w:defSemiHidden="1" w:defUnhideWhenUsed="1" w:defQFormat="0" w:count="267">
-    <w:lsdException w:name="Normal" w:semiHidden="0" w:uiPriority="0" w:unhideWhenUsed="0" w:qFormat="1"/>
-    <w:lsdException w:name="heading 1" w:semiHidden="0" w:uiPriority="4" w:unhideWhenUsed="0" w:qFormat="1"/>
-    <w:lsdException w:name="heading 2" w:uiPriority="9" w:qFormat="1"/>
-    <w:lsdException w:name="heading 3" w:semiHidden="0" w:uiPriority="5" w:unhideWhenUsed="0"/>
-    <w:lsdException w:name="heading 4" w:uiPriority="9"/>
-    <w:lsdException w:name="heading 5" w:uiPriority="9" w:unhideWhenUsed="0" w:qFormat="1"/>
-    <w:lsdException w:name="heading 6" w:uiPriority="9" w:unhideWhenUsed="0" w:qFormat="1"/>
-    <w:lsdException w:name="heading 7" w:uiPriority="9" w:unhideWhenUsed="0" w:qFormat="1"/>
-    <w:lsdException w:name="heading 8" w:uiPriority="9" w:unhideWhenUsed="0" w:qFormat="1"/>
-    <w:lsdException w:name="heading 9" w:uiPriority="9" w:unhideWhenUsed="0" w:qFormat="1"/>
-    <w:lsdException w:name="toc 1" w:uiPriority="39"/>
-    <w:lsdException w:name="toc 2" w:uiPriority="39"/>
-    <w:lsdException w:name="toc 3" w:uiPriority="39"/>
-    <w:lsdException w:name="toc 4" w:uiPriority="39"/>
-    <w:lsdException w:name="toc 5" w:uiPriority="39"/>
-    <w:lsdException w:name="toc 6" w:uiPriority="39"/>
-    <w:lsdException w:name="toc 7" w:uiPriority="39"/>
-    <w:lsdException w:name="toc 8" w:uiPriority="39"/>
-    <w:lsdException w:name="toc 9" w:uiPriority="39"/>
-    <w:lsdException w:name="caption" w:uiPriority="35" w:qFormat="1"/>
-    <w:lsdException w:name="List Bullet" w:semiHidden="0" w:uiPriority="7" w:unhideWhenUsed="0" w:qFormat="1"/>
-    <w:lsdException w:name="List Bullet 2" w:semiHidden="0" w:uiPriority="8" w:unhideWhenUsed="0" w:qFormat="1"/>
-    <w:lsdException w:name="Title" w:semiHidden="0" w:uiPriority="0" w:unhideWhenUsed="0" w:qFormat="1"/>
-    <w:lsdException w:name="Default Paragraph Font" w:uiPriority="1"/>
-    <w:lsdException w:name="Subtitle" w:uiPriority="1" w:unhideWhenUsed="0"/>
-    <w:lsdException w:name="Strong" w:uiPriority="22" w:unhideWhenUsed="0"/>
-    <w:lsdException w:name="Emphasis" w:semiHidden="0" w:uiPriority="6" w:unhideWhenUsed="0" w:qFormat="1"/>
-    <w:lsdException w:name="Table Grid" w:semiHidden="0" w:uiPriority="59" w:unhideWhenUsed="0"/>
-    <w:lsdException w:name="Placeholder Text" w:unhideWhenUsed="0"/>
-    <w:lsdException w:name="No Spacing" w:uiPriority="1" w:unhideWhenUsed="0"/>
-    <w:lsdException w:name="Light Shading" w:semiHidden="0" w:uiPriority="60" w:unhideWhenUsed="0"/>
-    <w:lsdException w:name="Light List" w:semiHidden="0" w:uiPriority="61" w:unhideWhenUsed="0"/>
-    <w:lsdException w:name="Light Grid" w:semiHidden="0" w:uiPriority="62" w:unhideWhenUsed="0"/>
-    <w:lsdException w:name="Medium Shading 1" w:semiHidden="0" w:uiPriority="63" w:unhideWhenUsed="0"/>
-    <w:lsdException w:name="Medium Shading 2" w:semiHidden="0" w:uiPriority="64" w:unhideWhenUsed="0"/>
-    <w:lsdException w:name="Medium List 1" w:semiHidden="0" w:uiPriority="65" w:unhideWhenUsed="0"/>
-    <w:lsdException w:name="Medium List 2" w:semiHidden="0" w:uiPriority="66" w:unhideWhenUsed="0"/>
-    <w:lsdException w:name="Medium Grid 1" w:semiHidden="0" w:uiPriority="67" w:unhideWhenUsed="0"/>
-    <w:lsdException w:name="Medium Grid 2" w:semiHidden="0" w:uiPriority="68" w:unhideWhenUsed="0"/>
-    <w:lsdException w:name="Medium Grid 3" w:semiHidden="0" w:uiPriority="69" w:unhideWhenUsed="0"/>
-    <w:lsdException w:name="Dark List" w:semiHidden="0" w:uiPriority="70" w:unhideWhenUsed="0"/>
-    <w:lsdException w:name="Colorful Shading" w:semiHidden="0" w:uiPriority="71" w:unhideWhenUsed="0"/>
-    <w:lsdException w:name="Colorful List" w:semiHidden="0" w:uiPriority="72" w:unhideWhenUsed="0"/>
-    <w:lsdException w:name="Colorful Grid" w:semiHidden="0" w:uiPriority="73" w:unhideWhenUsed="0"/>
-    <w:lsdException w:name="Light Shading Accent 1" w:semiHidden="0" w:uiPriority="60" w:unhideWhenUsed="0"/>
-    <w:lsdException w:name="Light List Accent 1" w:semiHidden="0" w:uiPriority="61" w:unhideWhenUsed="0"/>
-    <w:lsdException w:name="Light Grid Accent 1" w:semiHidden="0" w:uiPriority="62" w:unhideWhenUsed="0"/>
-    <w:lsdException w:name="Medium Shading 1 Accent 1" w:semiHidden="0" w:uiPriority="63" w:unhideWhenUsed="0"/>
-    <w:lsdException w:name="Medium Shading 2 Accent 1" w:semiHidden="0" w:uiPriority="64" w:unhideWhenUsed="0"/>
-    <w:lsdException w:name="Medium List 1 Accent 1" w:semiHidden="0" w:uiPriority="65" w:unhideWhenUsed="0"/>
-    <w:lsdException w:name="Revision" w:unhideWhenUsed="0"/>
-    <w:lsdException w:name="List Paragraph" w:semiHidden="0" w:uiPriority="34" w:unhideWhenUsed="0"/>
-    <w:lsdException w:name="Quote" w:uiPriority="29" w:unhideWhenUsed="0"/>
-    <w:lsdException w:name="Intense Quote" w:uiPriority="30" w:unhideWhenUsed="0"/>
-    <w:lsdException w:name="Medium List 2 Accent 1" w:semiHidden="0" w:uiPriority="66" w:unhideWhenUsed="0"/>
-    <w:lsdException w:name="Medium Grid 1 Accent 1" w:semiHidden="0" w:uiPriority="67" w:unhideWhenUsed="0"/>
-    <w:lsdException w:name="Medium Grid 2 Accent 1" w:semiHidden="0" w:uiPriority="68" w:unhideWhenUsed="0"/>
-    <w:lsdException w:name="Medium Grid 3 Accent 1" w:semiHidden="0" w:uiPriority="69" w:unhideWhenUsed="0"/>
-    <w:lsdException w:name="Dark List Accent 1" w:semiHidden="0" w:uiPriority="70" w:unhideWhenUsed="0"/>
-    <w:lsdException w:name="Colorful Shading Accent 1" w:semiHidden="0" w:uiPriority="71" w:unhideWhenUsed="0"/>
-    <w:lsdException w:name="Colorful List Accent 1" w:semiHidden="0" w:uiPriority="72" w:unhideWhenUsed="0"/>
-    <w:lsdException w:name="Colorful Grid Accent 1" w:semiHidden="0" w:uiPriority="73" w:unhideWhenUsed="0"/>
-    <w:lsdException w:name="Light Shading Accent 2" w:semiHidden="0" w:uiPriority="60" w:unhideWhenUsed="0"/>
-    <w:lsdException w:name="Light List Accent 2" w:semiHidden="0" w:uiPriority="61" w:unhideWhenUsed="0"/>
-    <w:lsdException w:name="Light Grid Accent 2" w:semiHidden="0" w:uiPriority="62" w:unhideWhenUsed="0"/>
-    <w:lsdException w:name="Medium Shading 1 Accent 2" w:semiHidden="0" w:uiPriority="63" w:unhideWhenUsed="0"/>
-    <w:lsdException w:name="Medium Shading 2 Accent 2" w:semiHidden="0" w:uiPriority="64" w:unhideWhenUsed="0"/>
-    <w:lsdException w:name="Medium List 1 Accent 2" w:semiHidden="0" w:uiPriority="65" w:unhideWhenUsed="0"/>
-    <w:lsdException w:name="Medium List 2 Accent 2" w:semiHidden="0" w:uiPriority="66" w:unhideWhenUsed="0"/>
-    <w:lsdException w:name="Medium Grid 1 Accent 2" w:semiHidden="0" w:uiPriority="67" w:unhideWhenUsed="0"/>
-    <w:lsdException w:name="Medium Grid 2 Accent 2" w:semiHidden="0" w:uiPriority="68" w:unhideWhenUsed="0"/>
-    <w:lsdException w:name="Medium Grid 3 Accent 2" w:semiHidden="0" w:uiPriority="69" w:unhideWhenUsed="0"/>
-    <w:lsdException w:name="Dark List Accent 2" w:semiHidden="0" w:uiPriority="70" w:unhideWhenUsed="0"/>
-    <w:lsdException w:name="Colorful Shading Accent 2" w:semiHidden="0" w:uiPriority="71" w:unhideWhenUsed="0"/>
-    <w:lsdException w:name="Colorful List Accent 2" w:semiHidden="0" w:uiPriority="72" w:unhideWhenUsed="0"/>
-    <w:lsdException w:name="Colorful Grid Accent 2" w:semiHidden="0" w:uiPriority="73" w:unhideWhenUsed="0"/>
-    <w:lsdException w:name="Light Shading Accent 3" w:semiHidden="0" w:uiPriority="60" w:unhideWhenUsed="0"/>
-    <w:lsdException w:name="Light List Accent 3" w:semiHidden="0" w:uiPriority="61" w:unhideWhenUsed="0"/>
-    <w:lsdException w:name="Light Grid Accent 3" w:semiHidden="0" w:uiPriority="62" w:unhideWhenUsed="0"/>
-    <w:lsdException w:name="Medium Shading 1 Accent 3" w:semiHidden="0" w:uiPriority="63" w:unhideWhenUsed="0"/>
-    <w:lsdException w:name="Medium Shading 2 Accent 3" w:semiHidden="0" w:uiPriority="64" w:unhideWhenUsed="0"/>
-    <w:lsdException w:name="Medium List 1 Accent 3" w:semiHidden="0" w:uiPriority="65" w:unhideWhenUsed="0"/>
-    <w:lsdException w:name="Medium List 2 Accent 3" w:semiHidden="0" w:uiPriority="66" w:unhideWhenUsed="0"/>
-    <w:lsdException w:name="Medium Grid 1 Accent 3" w:semiHidden="0" w:uiPriority="67" w:unhideWhenUsed="0"/>
-    <w:lsdException w:name="Medium Grid 2 Accent 3" w:semiHidden="0" w:uiPriority="68" w:unhideWhenUsed="0"/>
-    <w:lsdException w:name="Medium Grid 3 Accent 3" w:semiHidden="0" w:uiPriority="69" w:unhideWhenUsed="0"/>
-    <w:lsdException w:name="Dark List Accent 3" w:semiHidden="0" w:uiPriority="70" w:unhideWhenUsed="0"/>
-    <w:lsdException w:name="Colorful Shading Accent 3" w:semiHidden="0" w:uiPriority="71" w:unhideWhenUsed="0"/>
-    <w:lsdException w:name="Colorful List Accent 3" w:semiHidden="0" w:uiPriority="72" w:unhideWhenUsed="0"/>
-    <w:lsdException w:name="Colorful Grid Accent 3" w:semiHidden="0" w:uiPriority="73" w:unhideWhenUsed="0"/>
-    <w:lsdException w:name="Light Shading Accent 4" w:semiHidden="0" w:uiPriority="60" w:unhideWhenUsed="0"/>
-    <w:lsdException w:name="Light List Accent 4" w:semiHidden="0" w:uiPriority="61" w:unhideWhenUsed="0"/>
-    <w:lsdException w:name="Light Grid Accent 4" w:semiHidden="0" w:uiPriority="62" w:unhideWhenUsed="0"/>
-    <w:lsdException w:name="Medium Shading 1 Accent 4" w:semiHidden="0" w:uiPriority="63" w:unhideWhenUsed="0"/>
-    <w:lsdException w:name="Medium Shading 2 Accent 4" w:semiHidden="0" w:uiPriority="64" w:unhideWhenUsed="0"/>
-    <w:lsdException w:name="Medium List 1 Accent 4" w:semiHidden="0" w:uiPriority="65" w:unhideWhenUsed="0"/>
-    <w:lsdException w:name="Medium List 2 Accent 4" w:semiHidden="0" w:uiPriority="66" w:unhideWhenUsed="0"/>
-    <w:lsdException w:name="Medium Grid 1 Accent 4" w:semiHidden="0" w:uiPriority="67" w:unhideWhenUsed="0"/>
-    <w:lsdException w:name="Medium Grid 2 Accent 4" w:semiHidden="0" w:uiPriority="68" w:unhideWhenUsed="0"/>
-    <w:lsdException w:name="Medium Grid 3 Accent 4" w:semiHidden="0" w:uiPriority="69" w:unhideWhenUsed="0"/>
-    <w:lsdException w:name="Dark List Accent 4" w:semiHidden="0" w:uiPriority="70" w:unhideWhenUsed="0"/>
-    <w:lsdException w:name="Colorful Shading Accent 4" w:semiHidden="0" w:uiPriority="71" w:unhideWhenUsed="0"/>
-    <w:lsdException w:name="Colorful List Accent 4" w:semiHidden="0" w:uiPriority="72" w:unhideWhenUsed="0"/>
-    <w:lsdException w:name="Colorful Grid Accent 4" w:semiHidden="0" w:uiPriority="73" w:unhideWhenUsed="0"/>
-    <w:lsdException w:name="Light Shading Accent 5" w:semiHidden="0" w:uiPriority="60" w:unhideWhenUsed="0"/>
-    <w:lsdException w:name="Light List Accent 5" w:semiHidden="0" w:uiPriority="61" w:unhideWhenUsed="0"/>
-    <w:lsdException w:name="Light Grid Accent 5" w:semiHidden="0" w:uiPriority="62" w:unhideWhenUsed="0"/>
-    <w:lsdException w:name="Medium Shading 1 Accent 5" w:semiHidden="0" w:uiPriority="63" w:unhideWhenUsed="0"/>
-    <w:lsdException w:name="Medium Shading 2 Accent 5" w:semiHidden="0" w:uiPriority="64" w:unhideWhenUsed="0"/>
-    <w:lsdException w:name="Medium List 1 Accent 5" w:semiHidden="0" w:uiPriority="65" w:unhideWhenUsed="0"/>
-    <w:lsdException w:name="Medium List 2 Accent 5" w:semiHidden="0" w:uiPriority="66" w:unhideWhenUsed="0"/>
-    <w:lsdException w:name="Medium Grid 1 Accent 5" w:semiHidden="0" w:uiPriority="67" w:unhideWhenUsed="0"/>
-    <w:lsdException w:name="Medium Grid 2 Accent 5" w:semiHidden="0" w:uiPriority="68" w:unhideWhenUsed="0"/>
-    <w:lsdException w:name="Medium Grid 3 Accent 5" w:semiHidden="0" w:uiPriority="69" w:unhideWhenUsed="0"/>
-    <w:lsdException w:name="Dark List Accent 5" w:semiHidden="0" w:uiPriority="70" w:unhideWhenUsed="0"/>
-    <w:lsdException w:name="Colorful Shading Accent 5" w:semiHidden="0" w:uiPriority="71" w:unhideWhenUsed="0"/>
-    <w:lsdException w:name="Colorful List Accent 5" w:semiHidden="0" w:uiPriority="72" w:unhideWhenUsed="0"/>
-    <w:lsdException w:name="Colorful Grid Accent 5" w:semiHidden="0" w:uiPriority="73" w:unhideWhenUsed="0"/>
-    <w:lsdException w:name="Light Shading Accent 6" w:semiHidden="0" w:uiPriority="60" w:unhideWhenUsed="0"/>
-    <w:lsdException w:name="Light List Accent 6" w:semiHidden="0" w:uiPriority="61" w:unhideWhenUsed="0"/>
-    <w:lsdException w:name="Light Grid Accent 6" w:semiHidden="0" w:uiPriority="62" w:unhideWhenUsed="0"/>
-    <w:lsdException w:name="Medium Shading 1 Accent 6" w:semiHidden="0" w:uiPriority="63" w:unhideWhenUsed="0"/>
-    <w:lsdException w:name="Medium Shading 2 Accent 6" w:semiHidden="0" w:uiPriority="64" w:unhideWhenUsed="0"/>
-    <w:lsdException w:name="Medium List 1 Accent 6" w:semiHidden="0" w:uiPriority="65" w:unhideWhenUsed="0"/>
-    <w:lsdException w:name="Medium List 2 Accent 6" w:semiHidden="0" w:uiPriority="66" w:unhideWhenUsed="0"/>
-    <w:lsdException w:name="Medium Grid 1 Accent 6" w:semiHidden="0" w:uiPriority="67" w:unhideWhenUsed="0"/>
-    <w:lsdException w:name="Medium Grid 2 Accent 6" w:semiHidden="0" w:uiPriority="68" w:unhideWhenUsed="0"/>
-    <w:lsdException w:name="Medium Grid 3 Accent 6" w:semiHidden="0" w:uiPriority="69" w:unhideWhenUsed="0"/>
-    <w:lsdException w:name="Dark List Accent 6" w:semiHidden="0" w:uiPriority="70" w:unhideWhenUsed="0"/>
-    <w:lsdException w:name="Colorful Shading Accent 6" w:semiHidden="0" w:uiPriority="71" w:unhideWhenUsed="0"/>
-    <w:lsdException w:name="Colorful List Accent 6" w:semiHidden="0" w:uiPriority="72" w:unhideWhenUsed="0"/>
-    <w:lsdException w:name="Colorful Grid Accent 6" w:semiHidden="0" w:uiPriority="73" w:unhideWhenUsed="0"/>
-    <w:lsdException w:name="Subtle Emphasis" w:uiPriority="19" w:unhideWhenUsed="0"/>
-    <w:lsdException w:name="Intense Emphasis" w:uiPriority="21" w:unhideWhenUsed="0"/>
-    <w:lsdException w:name="Subtle Reference" w:uiPriority="31" w:unhideWhenUsed="0"/>
-    <w:lsdException w:name="Intense Reference" w:uiPriority="32" w:unhideWhenUsed="0"/>
-    <w:lsdException w:name="Book Title" w:uiPriority="33" w:unhideWhenUsed="0"/>
-    <w:lsdException w:name="Bibliography" w:uiPriority="37"/>
-    <w:lsdException w:name="TOC Heading" w:uiPriority="39" w:qFormat="1"/>
+  <w:latentStyles w:defLockedState="0" w:defUIPriority="99" w:defSemiHidden="0" w:defUnhideWhenUsed="0" w:defQFormat="0" w:count="377">
+    <w:lsdException w:name="Normal" w:uiPriority="0" w:qFormat="1"/>
+    <w:lsdException w:name="heading 1" w:uiPriority="4" w:qFormat="1"/>
+    <w:lsdException w:name="heading 2" w:semiHidden="1" w:uiPriority="9" w:unhideWhenUsed="1" w:qFormat="1"/>
+    <w:lsdException w:name="heading 3" w:uiPriority="5"/>
+    <w:lsdException w:name="heading 4" w:semiHidden="1" w:uiPriority="9" w:unhideWhenUsed="1"/>
+    <w:lsdException w:name="heading 5" w:semiHidden="1" w:uiPriority="9" w:qFormat="1"/>
+    <w:lsdException w:name="heading 6" w:semiHidden="1" w:uiPriority="9" w:qFormat="1"/>
+    <w:lsdException w:name="heading 7" w:semiHidden="1" w:uiPriority="9" w:qFormat="1"/>
+    <w:lsdException w:name="heading 8" w:semiHidden="1" w:uiPriority="9" w:qFormat="1"/>
+    <w:lsdException w:name="heading 9" w:semiHidden="1" w:uiPriority="9" w:qFormat="1"/>
+    <w:lsdException w:name="index 1" w:semiHidden="1" w:unhideWhenUsed="1"/>
+    <w:lsdException w:name="index 2" w:semiHidden="1" w:unhideWhenUsed="1"/>
+    <w:lsdException w:name="index 3" w:semiHidden="1" w:unhideWhenUsed="1"/>
+    <w:lsdException w:name="index 4" w:semiHidden="1" w:unhideWhenUsed="1"/>
+    <w:lsdException w:name="index 5" w:semiHidden="1" w:unhideWhenUsed="1"/>
+    <w:lsdException w:name="index 6" w:semiHidden="1" w:unhideWhenUsed="1"/>
+    <w:lsdException w:name="index 7" w:semiHidden="1" w:unhideWhenUsed="1"/>
+    <w:lsdException w:name="index 8" w:semiHidden="1" w:unhideWhenUsed="1"/>
+    <w:lsdException w:name="index 9" w:semiHidden="1" w:unhideWhenUsed="1"/>
+    <w:lsdException w:name="toc 1" w:semiHidden="1" w:uiPriority="39" w:unhideWhenUsed="1"/>
+    <w:lsdException w:name="toc 2" w:semiHidden="1" w:uiPriority="39" w:unhideWhenUsed="1"/>
+    <w:lsdException w:name="toc 3" w:semiHidden="1" w:uiPriority="39" w:unhideWhenUsed="1"/>
+    <w:lsdException w:name="toc 4" w:semiHidden="1" w:uiPriority="39" w:unhideWhenUsed="1"/>
+    <w:lsdException w:name="toc 5" w:semiHidden="1" w:uiPriority="39" w:unhideWhenUsed="1"/>
+    <w:lsdException w:name="toc 6" w:semiHidden="1" w:uiPriority="39" w:unhideWhenUsed="1"/>
+    <w:lsdException w:name="toc 7" w:semiHidden="1" w:uiPriority="39" w:unhideWhenUsed="1"/>
+    <w:lsdException w:name="toc 8" w:semiHidden="1" w:uiPriority="39" w:unhideWhenUsed="1"/>
+    <w:lsdException w:name="toc 9" w:semiHidden="1" w:uiPriority="39" w:unhideWhenUsed="1"/>
+    <w:lsdException w:name="Normal Indent" w:semiHidden="1" w:unhideWhenUsed="1"/>
+    <w:lsdException w:name="footnote text" w:semiHidden="1" w:unhideWhenUsed="1"/>
+    <w:lsdException w:name="annotation text" w:semiHidden="1" w:unhideWhenUsed="1"/>
+    <w:lsdException w:name="header" w:semiHidden="1" w:unhideWhenUsed="1"/>
+    <w:lsdException w:name="footer" w:semiHidden="1" w:unhideWhenUsed="1"/>
+    <w:lsdException w:name="index heading" w:semiHidden="1" w:unhideWhenUsed="1"/>
+    <w:lsdException w:name="caption" w:semiHidden="1" w:uiPriority="35" w:unhideWhenUsed="1" w:qFormat="1"/>
+    <w:lsdException w:name="table of figures" w:semiHidden="1" w:unhideWhenUsed="1"/>
+    <w:lsdException w:name="envelope address" w:semiHidden="1" w:unhideWhenUsed="1"/>
+    <w:lsdException w:name="envelope return" w:semiHidden="1" w:unhideWhenUsed="1"/>
+    <w:lsdException w:name="footnote reference" w:semiHidden="1" w:unhideWhenUsed="1"/>
+    <w:lsdException w:name="annotation reference" w:semiHidden="1" w:unhideWhenUsed="1"/>
+    <w:lsdException w:name="line number" w:semiHidden="1" w:unhideWhenUsed="1"/>
+    <w:lsdException w:name="page number" w:semiHidden="1" w:unhideWhenUsed="1"/>
+    <w:lsdException w:name="endnote reference" w:semiHidden="1" w:unhideWhenUsed="1"/>
+    <w:lsdException w:name="endnote text" w:semiHidden="1" w:unhideWhenUsed="1"/>
+    <w:lsdException w:name="table of authorities" w:semiHidden="1" w:unhideWhenUsed="1"/>
+    <w:lsdException w:name="macro" w:semiHidden="1" w:unhideWhenUsed="1"/>
+    <w:lsdException w:name="toa heading" w:semiHidden="1" w:unhideWhenUsed="1"/>
+    <w:lsdException w:name="List" w:semiHidden="1" w:unhideWhenUsed="1"/>
+    <w:lsdException w:name="List Bullet" w:uiPriority="7" w:qFormat="1"/>
+    <w:lsdException w:name="List Number" w:semiHidden="1" w:unhideWhenUsed="1"/>
+    <w:lsdException w:name="List 2" w:semiHidden="1" w:unhideWhenUsed="1"/>
+    <w:lsdException w:name="List 3" w:semiHidden="1" w:unhideWhenUsed="1"/>
+    <w:lsdException w:name="List 4" w:semiHidden="1" w:unhideWhenUsed="1"/>
+    <w:lsdException w:name="List 5" w:semiHidden="1" w:unhideWhenUsed="1"/>
+    <w:lsdException w:name="List Bullet 2" w:uiPriority="8" w:qFormat="1"/>
+    <w:lsdException w:name="List Bullet 3" w:semiHidden="1" w:unhideWhenUsed="1"/>
+    <w:lsdException w:name="List Bullet 4" w:semiHidden="1" w:unhideWhenUsed="1"/>
+    <w:lsdException w:name="List Bullet 5" w:semiHidden="1" w:unhideWhenUsed="1"/>
+    <w:lsdException w:name="List Number 2" w:semiHidden="1" w:unhideWhenUsed="1"/>
+    <w:lsdException w:name="List Number 3" w:semiHidden="1" w:unhideWhenUsed="1"/>
+    <w:lsdException w:name="List Number 4" w:semiHidden="1" w:unhideWhenUsed="1"/>
+    <w:lsdException w:name="List Number 5" w:semiHidden="1" w:unhideWhenUsed="1"/>
+    <w:lsdException w:name="Title" w:uiPriority="0" w:qFormat="1"/>
+    <w:lsdException w:name="Closing" w:semiHidden="1" w:unhideWhenUsed="1"/>
+    <w:lsdException w:name="Signature" w:semiHidden="1" w:unhideWhenUsed="1"/>
+    <w:lsdException w:name="Default Paragraph Font" w:semiHidden="1" w:uiPriority="1" w:unhideWhenUsed="1"/>
+    <w:lsdException w:name="Body Text" w:semiHidden="1" w:unhideWhenUsed="1"/>
+    <w:lsdException w:name="Body Text Indent" w:semiHidden="1" w:unhideWhenUsed="1"/>
+    <w:lsdException w:name="List Continue" w:semiHidden="1" w:unhideWhenUsed="1"/>
+    <w:lsdException w:name="List Continue 2" w:semiHidden="1" w:unhideWhenUsed="1"/>
+    <w:lsdException w:name="List Continue 3" w:semiHidden="1" w:unhideWhenUsed="1"/>
+    <w:lsdException w:name="List Continue 4" w:semiHidden="1" w:unhideWhenUsed="1"/>
+    <w:lsdException w:name="List Continue 5" w:semiHidden="1" w:unhideWhenUsed="1"/>
+    <w:lsdException w:name="Message Header" w:semiHidden="1" w:unhideWhenUsed="1"/>
+    <w:lsdException w:name="Subtitle" w:uiPriority="1"/>
+    <w:lsdException w:name="Salutation" w:semiHidden="1" w:unhideWhenUsed="1"/>
+    <w:lsdException w:name="Date" w:semiHidden="1" w:unhideWhenUsed="1"/>
+    <w:lsdException w:name="Body Text First Indent" w:semiHidden="1" w:unhideWhenUsed="1"/>
+    <w:lsdException w:name="Body Text First Indent 2" w:semiHidden="1" w:unhideWhenUsed="1"/>
+    <w:lsdException w:name="Note Heading" w:semiHidden="1" w:unhideWhenUsed="1"/>
+    <w:lsdException w:name="Body Text 2" w:semiHidden="1" w:unhideWhenUsed="1"/>
+    <w:lsdException w:name="Body Text 3" w:semiHidden="1" w:unhideWhenUsed="1"/>
+    <w:lsdException w:name="Body Text Indent 2" w:semiHidden="1" w:unhideWhenUsed="1"/>
+    <w:lsdException w:name="Body Text Indent 3" w:semiHidden="1" w:unhideWhenUsed="1"/>
+    <w:lsdException w:name="Block Text" w:semiHidden="1" w:unhideWhenUsed="1"/>
+    <w:lsdException w:name="Hyperlink" w:semiHidden="1" w:unhideWhenUsed="1"/>
+    <w:lsdException w:name="FollowedHyperlink" w:semiHidden="1" w:unhideWhenUsed="1"/>
+    <w:lsdException w:name="Strong" w:uiPriority="22"/>
+    <w:lsdException w:name="Emphasis" w:uiPriority="6" w:qFormat="1"/>
+    <w:lsdException w:name="Document Map" w:semiHidden="1" w:unhideWhenUsed="1"/>
+    <w:lsdException w:name="Plain Text" w:semiHidden="1" w:unhideWhenUsed="1"/>
+    <w:lsdException w:name="E-mail Signature" w:semiHidden="1" w:unhideWhenUsed="1"/>
+    <w:lsdException w:name="HTML Top of Form" w:semiHidden="1" w:unhideWhenUsed="1"/>
+    <w:lsdException w:name="HTML Bottom of Form" w:semiHidden="1" w:unhideWhenUsed="1"/>
+    <w:lsdException w:name="Normal (Web)" w:semiHidden="1" w:unhideWhenUsed="1"/>
+    <w:lsdException w:name="HTML Acronym" w:semiHidden="1" w:unhideWhenUsed="1"/>
+    <w:lsdException w:name="HTML Address" w:semiHidden="1" w:unhideWhenUsed="1"/>
+    <w:lsdException w:name="HTML Cite" w:semiHidden="1" w:unhideWhenUsed="1"/>
+    <w:lsdException w:name="HTML Code" w:semiHidden="1" w:unhideWhenUsed="1"/>
+    <w:lsdException w:name="HTML Definition" w:semiHidden="1" w:unhideWhenUsed="1"/>
+    <w:lsdException w:name="HTML Keyboard" w:semiHidden="1" w:unhideWhenUsed="1"/>
+    <w:lsdException w:name="HTML Preformatted" w:semiHidden="1" w:unhideWhenUsed="1"/>
+    <w:lsdException w:name="HTML Sample" w:semiHidden="1" w:unhideWhenUsed="1"/>
+    <w:lsdException w:name="HTML Typewriter" w:semiHidden="1" w:unhideWhenUsed="1"/>
+    <w:lsdException w:name="HTML Variable" w:semiHidden="1" w:unhideWhenUsed="1"/>
+    <w:lsdException w:name="Normal Table" w:semiHidden="1" w:unhideWhenUsed="1"/>
+    <w:lsdException w:name="annotation subject" w:semiHidden="1" w:unhideWhenUsed="1"/>
+    <w:lsdException w:name="No List" w:semiHidden="1" w:unhideWhenUsed="1"/>
+    <w:lsdException w:name="Outline List 1" w:semiHidden="1" w:unhideWhenUsed="1"/>
+    <w:lsdException w:name="Outline List 2" w:semiHidden="1" w:unhideWhenUsed="1"/>
+    <w:lsdException w:name="Outline List 3" w:semiHidden="1" w:unhideWhenUsed="1"/>
+    <w:lsdException w:name="Table Simple 1" w:semiHidden="1" w:unhideWhenUsed="1"/>
+    <w:lsdException w:name="Table Simple 2" w:semiHidden="1" w:unhideWhenUsed="1"/>
+    <w:lsdException w:name="Table Simple 3" w:semiHidden="1" w:unhideWhenUsed="1"/>
+    <w:lsdException w:name="Table Classic 1" w:semiHidden="1" w:unhideWhenUsed="1"/>
+    <w:lsdException w:name="Table Classic 2" w:semiHidden="1" w:unhideWhenUsed="1"/>
+    <w:lsdException w:name="Table Classic 3" w:semiHidden="1" w:unhideWhenUsed="1"/>
+    <w:lsdException w:name="Table Classic 4" w:semiHidden="1" w:unhideWhenUsed="1"/>
+    <w:lsdException w:name="Table Colorful 1" w:semiHidden="1" w:unhideWhenUsed="1"/>
+    <w:lsdException w:name="Table Colorful 2" w:semiHidden="1" w:unhideWhenUsed="1"/>
+    <w:lsdException w:name="Table Colorful 3" w:semiHidden="1" w:unhideWhenUsed="1"/>
+    <w:lsdException w:name="Table Columns 1" w:semiHidden="1" w:unhideWhenUsed="1"/>
+    <w:lsdException w:name="Table Columns 2" w:semiHidden="1" w:unhideWhenUsed="1"/>
+    <w:lsdException w:name="Table Columns 3" w:semiHidden="1" w:unhideWhenUsed="1"/>
+    <w:lsdException w:name="Table Columns 4" w:semiHidden="1" w:unhideWhenUsed="1"/>
+    <w:lsdException w:name="Table Columns 5" w:semiHidden="1" w:unhideWhenUsed="1"/>
+    <w:lsdException w:name="Table Grid 1" w:semiHidden="1" w:unhideWhenUsed="1"/>
+    <w:lsdException w:name="Table Grid 2" w:semiHidden="1" w:unhideWhenUsed="1"/>
+    <w:lsdException w:name="Table Grid 3" w:semiHidden="1" w:unhideWhenUsed="1"/>
+    <w:lsdException w:name="Table Grid 4" w:semiHidden="1" w:unhideWhenUsed="1"/>
+    <w:lsdException w:name="Table Grid 5" w:semiHidden="1" w:unhideWhenUsed="1"/>
+    <w:lsdException w:name="Table Grid 6" w:semiHidden="1" w:unhideWhenUsed="1"/>
+    <w:lsdException w:name="Table Grid 7" w:semiHidden="1" w:unhideWhenUsed="1"/>
+    <w:lsdException w:name="Table Grid 8" w:semiHidden="1" w:unhideWhenUsed="1"/>
+    <w:lsdException w:name="Table List 1" w:semiHidden="1" w:unhideWhenUsed="1"/>
+    <w:lsdException w:name="Table List 2" w:semiHidden="1" w:unhideWhenUsed="1"/>
+    <w:lsdException w:name="Table List 3" w:semiHidden="1" w:unhideWhenUsed="1"/>
+    <w:lsdException w:name="Table List 4" w:semiHidden="1" w:unhideWhenUsed="1"/>
+    <w:lsdException w:name="Table List 5" w:semiHidden="1" w:unhideWhenUsed="1"/>
+    <w:lsdException w:name="Table List 6" w:semiHidden="1" w:unhideWhenUsed="1"/>
+    <w:lsdException w:name="Table List 7" w:semiHidden="1" w:unhideWhenUsed="1"/>
+    <w:lsdException w:name="Table List 8" w:semiHidden="1" w:unhideWhenUsed="1"/>
+    <w:lsdException w:name="Table 3D effects 1" w:semiHidden="1" w:unhideWhenUsed="1"/>
+    <w:lsdException w:name="Table 3D effects 2" w:semiHidden="1" w:unhideWhenUsed="1"/>
+    <w:lsdException w:name="Table 3D effects 3" w:semiHidden="1" w:unhideWhenUsed="1"/>
+    <w:lsdException w:name="Table Contemporary" w:semiHidden="1" w:unhideWhenUsed="1"/>
+    <w:lsdException w:name="Table Elegant" w:semiHidden="1" w:unhideWhenUsed="1"/>
+    <w:lsdException w:name="Table Professional" w:semiHidden="1" w:unhideWhenUsed="1"/>
+    <w:lsdException w:name="Table Subtle 1" w:semiHidden="1" w:unhideWhenUsed="1"/>
+    <w:lsdException w:name="Table Subtle 2" w:semiHidden="1" w:unhideWhenUsed="1"/>
+    <w:lsdException w:name="Table Web 1" w:semiHidden="1" w:unhideWhenUsed="1"/>
+    <w:lsdException w:name="Table Web 2" w:semiHidden="1" w:unhideWhenUsed="1"/>
+    <w:lsdException w:name="Table Web 3" w:semiHidden="1" w:unhideWhenUsed="1"/>
+    <w:lsdException w:name="Balloon Text" w:semiHidden="1" w:unhideWhenUsed="1"/>
+    <w:lsdException w:name="Table Grid" w:semiHidden="1" w:uiPriority="59" w:unhideWhenUsed="1"/>
+    <w:lsdException w:name="Table Theme" w:semiHidden="1" w:unhideWhenUsed="1"/>
+    <w:lsdException w:name="Placeholder Text" w:semiHidden="1"/>
+    <w:lsdException w:name="No Spacing" w:uiPriority="1"/>
+    <w:lsdException w:name="Light Shading" w:uiPriority="60"/>
+    <w:lsdException w:name="Light List" w:uiPriority="61"/>
+    <w:lsdException w:name="Light Grid" w:uiPriority="62"/>
+    <w:lsdException w:name="Medium Shading 1" w:uiPriority="63"/>
+    <w:lsdException w:name="Medium Shading 2" w:uiPriority="64"/>
+    <w:lsdException w:name="Medium List 1" w:uiPriority="65"/>
+    <w:lsdException w:name="Medium List 2" w:uiPriority="66"/>
+    <w:lsdException w:name="Medium Grid 1" w:uiPriority="67"/>
+    <w:lsdException w:name="Medium Grid 2" w:uiPriority="68"/>
+    <w:lsdException w:name="Medium Grid 3" w:uiPriority="69"/>
+    <w:lsdException w:name="Dark List" w:uiPriority="70"/>
+    <w:lsdException w:name="Colorful Shading" w:uiPriority="71"/>
+    <w:lsdException w:name="Colorful List" w:uiPriority="72"/>
+    <w:lsdException w:name="Colorful Grid" w:uiPriority="73"/>
+    <w:lsdException w:name="Light Shading Accent 1" w:uiPriority="60"/>
+    <w:lsdException w:name="Light List Accent 1" w:uiPriority="61"/>
+    <w:lsdException w:name="Light Grid Accent 1" w:uiPriority="62"/>
+    <w:lsdException w:name="Medium Shading 1 Accent 1" w:uiPriority="63"/>
+    <w:lsdException w:name="Medium Shading 2 Accent 1" w:uiPriority="64"/>
+    <w:lsdException w:name="Medium List 1 Accent 1" w:uiPriority="65"/>
+    <w:lsdException w:name="Revision" w:semiHidden="1"/>
+    <w:lsdException w:name="List Paragraph" w:uiPriority="34"/>
+    <w:lsdException w:name="Quote" w:uiPriority="29"/>
+    <w:lsdException w:name="Intense Quote" w:uiPriority="30"/>
+    <w:lsdException w:name="Medium List 2 Accent 1" w:uiPriority="66"/>
+    <w:lsdException w:name="Medium Grid 1 Accent 1" w:uiPriority="67"/>
+    <w:lsdException w:name="Medium Grid 2 Accent 1" w:uiPriority="68"/>
+    <w:lsdException w:name="Medium Grid 3 Accent 1" w:uiPriority="69"/>
+    <w:lsdException w:name="Dark List Accent 1" w:uiPriority="70"/>
+    <w:lsdException w:name="Colorful Shading Accent 1" w:uiPriority="71"/>
+    <w:lsdException w:name="Colorful List Accent 1" w:uiPriority="72"/>
+    <w:lsdException w:name="Colorful Grid Accent 1" w:uiPriority="73"/>
+    <w:lsdException w:name="Light Shading Accent 2" w:uiPriority="60"/>
+    <w:lsdException w:name="Light List Accent 2" w:uiPriority="61"/>
+    <w:lsdException w:name="Light Grid Accent 2" w:uiPriority="62"/>
+    <w:lsdException w:name="Medium Shading 1 Accent 2" w:uiPriority="63"/>
+    <w:lsdException w:name="Medium Shading 2 Accent 2" w:uiPriority="64"/>
+    <w:lsdException w:name="Medium List 1 Accent 2" w:uiPriority="65"/>
+    <w:lsdException w:name="Medium List 2 Accent 2" w:uiPriority="66"/>
+    <w:lsdException w:name="Medium Grid 1 Accent 2" w:uiPriority="67"/>
+    <w:lsdException w:name="Medium Grid 2 Accent 2" w:uiPriority="68"/>
+    <w:lsdException w:name="Medium Grid 3 Accent 2" w:uiPriority="69"/>
+    <w:lsdException w:name="Dark List Accent 2" w:uiPriority="70"/>
+    <w:lsdException w:name="Colorful Shading Accent 2" w:uiPriority="71"/>
+    <w:lsdException w:name="Colorful List Accent 2" w:uiPriority="72"/>
+    <w:lsdException w:name="Colorful Grid Accent 2" w:uiPriority="73"/>
+    <w:lsdException w:name="Light Shading Accent 3" w:uiPriority="60"/>
+    <w:lsdException w:name="Light List Accent 3" w:uiPriority="61"/>
+    <w:lsdException w:name="Light Grid Accent 3" w:uiPriority="62"/>
+    <w:lsdException w:name="Medium Shading 1 Accent 3" w:uiPriority="63"/>
+    <w:lsdException w:name="Medium Shading 2 Accent 3" w:uiPriority="64"/>
+    <w:lsdException w:name="Medium List 1 Accent 3" w:uiPriority="65"/>
+    <w:lsdException w:name="Medium List 2 Accent 3" w:uiPriority="66"/>
+    <w:lsdException w:name="Medium Grid 1 Accent 3" w:uiPriority="67"/>
+    <w:lsdException w:name="Medium Grid 2 Accent 3" w:uiPriority="68"/>
+    <w:lsdException w:name="Medium Grid 3 Accent 3" w:uiPriority="69"/>
+    <w:lsdException w:name="Dark List Accent 3" w:uiPriority="70"/>
+    <w:lsdException w:name="Colorful Shading Accent 3" w:uiPriority="71"/>
+    <w:lsdException w:name="Colorful List Accent 3" w:uiPriority="72"/>
+    <w:lsdException w:name="Colorful Grid Accent 3" w:uiPriority="73"/>
+    <w:lsdException w:name="Light Shading Accent 4" w:uiPriority="60"/>
+    <w:lsdException w:name="Light List Accent 4" w:uiPriority="61"/>
+    <w:lsdException w:name="Light Grid Accent 4" w:uiPriority="62"/>
+    <w:lsdException w:name="Medium Shading 1 Accent 4" w:uiPriority="63"/>
+    <w:lsdException w:name="Medium Shading 2 Accent 4" w:uiPriority="64"/>
+    <w:lsdException w:name="Medium List 1 Accent 4" w:uiPriority="65"/>
+    <w:lsdException w:name="Medium List 2 Accent 4" w:uiPriority="66"/>
+    <w:lsdException w:name="Medium Grid 1 Accent 4" w:uiPriority="67"/>
+    <w:lsdException w:name="Medium Grid 2 Accent 4" w:uiPriority="68"/>
+    <w:lsdException w:name="Medium Grid 3 Accent 4" w:uiPriority="69"/>
+    <w:lsdException w:name="Dark List Accent 4" w:uiPriority="70"/>
+    <w:lsdException w:name="Colorful Shading Accent 4" w:uiPriority="71"/>
+    <w:lsdException w:name="Colorful List Accent 4" w:uiPriority="72"/>
+    <w:lsdException w:name="Colorful Grid Accent 4" w:uiPriority="73"/>
+    <w:lsdException w:name="Light Shading Accent 5" w:uiPriority="60"/>
+    <w:lsdException w:name="Light List Accent 5" w:uiPriority="61"/>
+    <w:lsdException w:name="Light Grid Accent 5" w:uiPriority="62"/>
+    <w:lsdException w:name="Medium Shading 1 Accent 5" w:uiPriority="63"/>
+    <w:lsdException w:name="Medium Shading 2 Accent 5" w:uiPriority="64"/>
+    <w:lsdException w:name="Medium List 1 Accent 5" w:uiPriority="65"/>
+    <w:lsdException w:name="Medium List 2 Accent 5" w:uiPriority="66"/>
+    <w:lsdException w:name="Medium Grid 1 Accent 5" w:uiPriority="67"/>
+    <w:lsdException w:name="Medium Grid 2 Accent 5" w:uiPriority="68"/>
+    <w:lsdException w:name="Medium Grid 3 Accent 5" w:uiPriority="69"/>
+    <w:lsdException w:name="Dark List Accent 5" w:uiPriority="70"/>
+    <w:lsdException w:name="Colorful Shading Accent 5" w:uiPriority="71"/>
+    <w:lsdException w:name="Colorful List Accent 5" w:uiPriority="72"/>
+    <w:lsdException w:name="Colorful Grid Accent 5" w:uiPriority="73"/>
+    <w:lsdException w:name="Light Shading Accent 6" w:uiPriority="60"/>
+    <w:lsdException w:name="Light List Accent 6" w:uiPriority="61"/>
+    <w:lsdException w:name="Light Grid Accent 6" w:uiPriority="62"/>
+    <w:lsdException w:name="Medium Shading 1 Accent 6" w:uiPriority="63"/>
+    <w:lsdException w:name="Medium Shading 2 Accent 6" w:uiPriority="64"/>
+    <w:lsdException w:name="Medium List 1 Accent 6" w:uiPriority="65"/>
+    <w:lsdException w:name="Medium List 2 Accent 6" w:uiPriority="66"/>
+    <w:lsdException w:name="Medium Grid 1 Accent 6" w:uiPriority="67"/>
+    <w:lsdException w:name="Medium Grid 2 Accent 6" w:uiPriority="68"/>
+    <w:lsdException w:name="Medium Grid 3 Accent 6" w:uiPriority="69"/>
+    <w:lsdException w:name="Dark List Accent 6" w:uiPriority="70"/>
+    <w:lsdException w:name="Colorful Shading Accent 6" w:uiPriority="71"/>
+    <w:lsdException w:name="Colorful List Accent 6" w:uiPriority="72"/>
+    <w:lsdException w:name="Colorful Grid Accent 6" w:uiPriority="73"/>
+    <w:lsdException w:name="Subtle Emphasis" w:uiPriority="19"/>
+    <w:lsdException w:name="Intense Emphasis" w:semiHidden="1" w:uiPriority="21"/>
+    <w:lsdException w:name="Subtle Reference" w:semiHidden="1" w:uiPriority="31"/>
+    <w:lsdException w:name="Intense Reference" w:semiHidden="1" w:uiPriority="32"/>
+    <w:lsdException w:name="Book Title" w:semiHidden="1" w:uiPriority="33"/>
+    <w:lsdException w:name="Bibliography" w:semiHidden="1" w:uiPriority="37" w:unhideWhenUsed="1"/>
+    <w:lsdException w:name="TOC Heading" w:semiHidden="1" w:uiPriority="39" w:unhideWhenUsed="1" w:qFormat="1"/>
+    <w:lsdException w:name="Plain Table 1" w:uiPriority="41"/>
+    <w:lsdException w:name="Plain Table 2" w:uiPriority="42"/>
+    <w:lsdException w:name="Plain Table 3" w:uiPriority="43"/>
+    <w:lsdException w:name="Plain Table 4" w:uiPriority="44"/>
+    <w:lsdException w:name="Plain Table 5" w:uiPriority="45"/>
+    <w:lsdException w:name="Grid Table Light" w:uiPriority="40"/>
+    <w:lsdException w:name="Grid Table 1 Light" w:uiPriority="46"/>
+    <w:lsdException w:name="Grid Table 2" w:uiPriority="47"/>
+    <w:lsdException w:name="Grid Table 3" w:uiPriority="48"/>
+    <w:lsdException w:name="Grid Table 4" w:uiPriority="49"/>
+    <w:lsdException w:name="Grid Table 5 Dark" w:uiPriority="50"/>
+    <w:lsdException w:name="Grid Table 6 Colorful" w:uiPriority="51"/>
+    <w:lsdException w:name="Grid Table 7 Colorful" w:uiPriority="52"/>
+    <w:lsdException w:name="Grid Table 1 Light Accent 1" w:uiPriority="46"/>
+    <w:lsdException w:name="Grid Table 2 Accent 1" w:uiPriority="47"/>
+    <w:lsdException w:name="Grid Table 3 Accent 1" w:uiPriority="48"/>
+    <w:lsdException w:name="Grid Table 4 Accent 1" w:uiPriority="49"/>
+    <w:lsdException w:name="Grid Table 5 Dark Accent 1" w:uiPriority="50"/>
+    <w:lsdException w:name="Grid Table 6 Colorful Accent 1" w:uiPriority="51"/>
+    <w:lsdException w:name="Grid Table 7 Colorful Accent 1" w:uiPriority="52"/>
+    <w:lsdException w:name="Grid Table 1 Light Accent 2" w:uiPriority="46"/>
+    <w:lsdException w:name="Grid Table 2 Accent 2" w:uiPriority="47"/>
+    <w:lsdException w:name="Grid Table 3 Accent 2" w:uiPriority="48"/>
+    <w:lsdException w:name="Grid Table 4 Accent 2" w:uiPriority="49"/>
+    <w:lsdException w:name="Grid Table 5 Dark Accent 2" w:uiPriority="50"/>
+    <w:lsdException w:name="Grid Table 6 Colorful Accent 2" w:uiPriority="51"/>
+    <w:lsdException w:name="Grid Table 7 Colorful Accent 2" w:uiPriority="52"/>
+    <w:lsdException w:name="Grid Table 1 Light Accent 3" w:uiPriority="46"/>
+    <w:lsdException w:name="Grid Table 2 Accent 3" w:uiPriority="47"/>
+    <w:lsdException w:name="Grid Table 3 Accent 3" w:uiPriority="48"/>
+    <w:lsdException w:name="Grid Table 4 Accent 3" w:uiPriority="49"/>
+    <w:lsdException w:name="Grid Table 5 Dark Accent 3" w:uiPriority="50"/>
+    <w:lsdException w:name="Grid Table 6 Colorful Accent 3" w:uiPriority="51"/>
+    <w:lsdException w:name="Grid Table 7 Colorful Accent 3" w:uiPriority="52"/>
+    <w:lsdException w:name="Grid Table 1 Light Accent 4" w:uiPriority="46"/>
+    <w:lsdException w:name="Grid Table 2 Accent 4" w:uiPriority="47"/>
+    <w:lsdException w:name="Grid Table 3 Accent 4" w:uiPriority="48"/>
+    <w:lsdException w:name="Grid Table 4 Accent 4" w:uiPriority="49"/>
+    <w:lsdException w:name="Grid Table 5 Dark Accent 4" w:uiPriority="50"/>
+    <w:lsdException w:name="Grid Table 6 Colorful Accent 4" w:uiPriority="51"/>
+    <w:lsdException w:name="Grid Table 7 Colorful Accent 4" w:uiPriority="52"/>
+    <w:lsdException w:name="Grid Table 1 Light Accent 5" w:uiPriority="46"/>
+    <w:lsdException w:name="Grid Table 2 Accent 5" w:uiPriority="47"/>
+    <w:lsdException w:name="Grid Table 3 Accent 5" w:uiPriority="48"/>
+    <w:lsdException w:name="Grid Table 4 Accent 5" w:uiPriority="49"/>
+    <w:lsdException w:name="Grid Table 5 Dark Accent 5" w:uiPriority="50"/>
+    <w:lsdException w:name="Grid Table 6 Colorful Accent 5" w:uiPriority="51"/>
+    <w:lsdException w:name="Grid Table 7 Colorful Accent 5" w:uiPriority="52"/>
+    <w:lsdException w:name="Grid Table 1 Light Accent 6" w:uiPriority="46"/>
+    <w:lsdException w:name="Grid Table 2 Accent 6" w:uiPriority="47"/>
+    <w:lsdException w:name="Grid Table 3 Accent 6" w:uiPriority="48"/>
+    <w:lsdException w:name="Grid Table 4 Accent 6" w:uiPriority="49"/>
+    <w:lsdException w:name="Grid Table 5 Dark Accent 6" w:uiPriority="50"/>
+    <w:lsdException w:name="Grid Table 6 Colorful Accent 6" w:uiPriority="51"/>
+    <w:lsdException w:name="Grid Table 7 Colorful Accent 6" w:uiPriority="52"/>
+    <w:lsdException w:name="List Table 1 Light" w:uiPriority="46"/>
+    <w:lsdException w:name="List Table 2" w:uiPriority="47"/>
+    <w:lsdException w:name="List Table 3" w:uiPriority="48"/>
+    <w:lsdException w:name="List Table 4" w:uiPriority="49"/>
+    <w:lsdException w:name="List Table 5 Dark" w:uiPriority="50"/>
+    <w:lsdException w:name="List Table 6 Colorful" w:uiPriority="51"/>
+    <w:lsdException w:name="List Table 7 Colorful" w:uiPriority="52"/>
+    <w:lsdException w:name="List Table 1 Light Accent 1" w:uiPriority="46"/>
+    <w:lsdException w:name="List Table 2 Accent 1" w:uiPriority="47"/>
+    <w:lsdException w:name="List Table 3 Accent 1" w:uiPriority="48"/>
+    <w:lsdException w:name="List Table 4 Accent 1" w:uiPriority="49"/>
+    <w:lsdException w:name="List Table 5 Dark Accent 1" w:uiPriority="50"/>
+    <w:lsdException w:name="List Table 6 Colorful Accent 1" w:uiPriority="51"/>
+    <w:lsdException w:name="List Table 7 Colorful Accent 1" w:uiPriority="52"/>
+    <w:lsdException w:name="List Table 1 Light Accent 2" w:uiPriority="46"/>
+    <w:lsdException w:name="List Table 2 Accent 2" w:uiPriority="47"/>
+    <w:lsdException w:name="List Table 3 Accent 2" w:uiPriority="48"/>
+    <w:lsdException w:name="List Table 4 Accent 2" w:uiPriority="49"/>
+    <w:lsdException w:name="List Table 5 Dark Accent 2" w:uiPriority="50"/>
+    <w:lsdException w:name="List Table 6 Colorful Accent 2" w:uiPriority="51"/>
+    <w:lsdException w:name="List Table 7 Colorful Accent 2" w:uiPriority="52"/>
+    <w:lsdException w:name="List Table 1 Light Accent 3" w:uiPriority="46"/>
+    <w:lsdException w:name="List Table 2 Accent 3" w:uiPriority="47"/>
+    <w:lsdException w:name="List Table 3 Accent 3" w:uiPriority="48"/>
+    <w:lsdException w:name="List Table 4 Accent 3" w:uiPriority="49"/>
+    <w:lsdException w:name="List Table 5 Dark Accent 3" w:uiPriority="50"/>
+    <w:lsdException w:name="List Table 6 Colorful Accent 3" w:uiPriority="51"/>
+    <w:lsdException w:name="List Table 7 Colorful Accent 3" w:uiPriority="52"/>
+    <w:lsdException w:name="List Table 1 Light Accent 4" w:uiPriority="46"/>
+    <w:lsdException w:name="List Table 2 Accent 4" w:uiPriority="47"/>
+    <w:lsdException w:name="List Table 3 Accent 4" w:uiPriority="48"/>
+    <w:lsdException w:name="List Table 4 Accent 4" w:uiPriority="49"/>
+    <w:lsdException w:name="List Table 5 Dark Accent 4" w:uiPriority="50"/>
+    <w:lsdException w:name="List Table 6 Colorful Accent 4" w:uiPriority="51"/>
+    <w:lsdException w:name="List Table 7 Colorful Accent 4" w:uiPriority="52"/>
+    <w:lsdException w:name="List Table 1 Light Accent 5" w:uiPriority="46"/>
+    <w:lsdException w:name="List Table 2 Accent 5" w:uiPriority="47"/>
+    <w:lsdException w:name="List Table 3 Accent 5" w:uiPriority="48"/>
+    <w:lsdException w:name="List Table 4 Accent 5" w:uiPriority="49"/>
+    <w:lsdException w:name="List Table 5 Dark Accent 5" w:uiPriority="50"/>
+    <w:lsdException w:name="List Table 6 Colorful Accent 5" w:uiPriority="51"/>
+    <w:lsdException w:name="List Table 7 Colorful Accent 5" w:uiPriority="52"/>
+    <w:lsdException w:name="List Table 1 Light Accent 6" w:uiPriority="46"/>
+    <w:lsdException w:name="List Table 2 Accent 6" w:uiPriority="47"/>
+    <w:lsdException w:name="List Table 3 Accent 6" w:uiPriority="48"/>
+    <w:lsdException w:name="List Table 4 Accent 6" w:uiPriority="49"/>
+    <w:lsdException w:name="List Table 5 Dark Accent 6" w:uiPriority="50"/>
+    <w:lsdException w:name="List Table 6 Colorful Accent 6" w:uiPriority="51"/>
+    <w:lsdException w:name="List Table 7 Colorful Accent 6" w:uiPriority="52"/>
+    <w:lsdException w:name="Mention" w:semiHidden="1" w:unhideWhenUsed="1"/>
+    <w:lsdException w:name="Smart Hyperlink" w:semiHidden="1" w:unhideWhenUsed="1"/>
+    <w:lsdException w:name="Hashtag" w:semiHidden="1" w:unhideWhenUsed="1"/>
+    <w:lsdException w:name="Unresolved Mention" w:semiHidden="1" w:unhideWhenUsed="1"/>
+    <w:lsdException w:name="Smart Link" w:semiHidden="1" w:unhideWhenUsed="1"/>
+    <w:lsdException w:name="Smart Link Error" w:semiHidden="1" w:unhideWhenUsed="1"/>
   </w:latentStyles>
   <w:style w:type="paragraph" w:default="1" w:styleId="Normal">
     <w:name w:val="Normal"/>
@@ -2947,21 +3531,6 @@
 </file>
 
 <file path=customXml/item1.xml><?xml version="1.0" encoding="utf-8"?>
-<p:properties xmlns:p="http://schemas.microsoft.com/office/2006/metadata/properties" xmlns:xsi="http://www.w3.org/2001/XMLSchema-instance" xmlns:pc="http://schemas.microsoft.com/office/infopath/2007/PartnerControls">
-  <documentManagement/>
-</p:properties>
-</file>
-
-<file path=customXml/item2.xml><?xml version="1.0" encoding="utf-8"?>
-<?mso-contentType ?>
-<FormTemplates xmlns="http://schemas.microsoft.com/sharepoint/v3/contenttype/forms">
-  <Display>DocumentLibraryForm</Display>
-  <Edit>DocumentLibraryForm</Edit>
-  <New>DocumentLibraryForm</New>
-</FormTemplates>
-</file>
-
-<file path=customXml/item3.xml><?xml version="1.0" encoding="utf-8"?>
 <ct:contentTypeSchema xmlns:ct="http://schemas.microsoft.com/office/2006/metadata/contentType" xmlns:ma="http://schemas.microsoft.com/office/2006/metadata/properties/metaAttributes" ct:_="" ma:_="" ma:contentTypeName="Document" ma:contentTypeID="0x0101005232940C6D63F644875D7E3A71A65777" ma:contentTypeVersion="3" ma:contentTypeDescription="Create a new document." ma:contentTypeScope="" ma:versionID="53f58ef6306b6e42febee57805344d6e">
   <xsd:schema xmlns:xsd="http://www.w3.org/2001/XMLSchema" xmlns:xs="http://www.w3.org/2001/XMLSchema" xmlns:p="http://schemas.microsoft.com/office/2006/metadata/properties" targetNamespace="http://schemas.microsoft.com/office/2006/metadata/properties" ma:root="true" ma:fieldsID="8252db2fa3f32b543b0ef57586775792">
     <xsd:element name="properties">
@@ -3075,28 +3644,26 @@
 </ct:contentTypeSchema>
 </file>
 
+<file path=customXml/item2.xml><?xml version="1.0" encoding="utf-8"?>
+<?mso-contentType ?>
+<FormTemplates xmlns="http://schemas.microsoft.com/sharepoint/v3/contenttype/forms">
+  <Display>DocumentLibraryForm</Display>
+  <Edit>DocumentLibraryForm</Edit>
+  <New>DocumentLibraryForm</New>
+</FormTemplates>
+</file>
+
+<file path=customXml/item3.xml><?xml version="1.0" encoding="utf-8"?>
+<p:properties xmlns:p="http://schemas.microsoft.com/office/2006/metadata/properties" xmlns:xsi="http://www.w3.org/2001/XMLSchema-instance" xmlns:pc="http://schemas.microsoft.com/office/infopath/2007/PartnerControls">
+  <documentManagement/>
+</p:properties>
+</file>
+
 <file path=customXml/item4.xml><?xml version="1.0" encoding="utf-8"?>
 <b:Sources xmlns:b="http://schemas.openxmlformats.org/officeDocument/2006/bibliography" xmlns="http://schemas.openxmlformats.org/officeDocument/2006/bibliography" SelectedStyle="\APA.XSL" StyleName="APA"/>
 </file>
 
 <file path=customXml/itemProps1.xml><?xml version="1.0" encoding="utf-8"?>
-<ds:datastoreItem xmlns:ds="http://schemas.openxmlformats.org/officeDocument/2006/customXml" ds:itemID="{C8D0B938-E3D2-47C6-8CF1-D33BCA14CF87}">
-  <ds:schemaRefs>
-    <ds:schemaRef ds:uri="http://schemas.microsoft.com/office/2006/metadata/properties"/>
-    <ds:schemaRef ds:uri="http://schemas.microsoft.com/office/infopath/2007/PartnerControls"/>
-  </ds:schemaRefs>
-</ds:datastoreItem>
-</file>
-
-<file path=customXml/itemProps2.xml><?xml version="1.0" encoding="utf-8"?>
-<ds:datastoreItem xmlns:ds="http://schemas.openxmlformats.org/officeDocument/2006/customXml" ds:itemID="{9E9037E6-E22E-453B-ABC7-6C299E50B2B1}">
-  <ds:schemaRefs>
-    <ds:schemaRef ds:uri="http://schemas.microsoft.com/sharepoint/v3/contenttype/forms"/>
-  </ds:schemaRefs>
-</ds:datastoreItem>
-</file>
-
-<file path=customXml/itemProps3.xml><?xml version="1.0" encoding="utf-8"?>
 <ds:datastoreItem xmlns:ds="http://schemas.openxmlformats.org/officeDocument/2006/customXml" ds:itemID="{9A0ACE03-F137-4AA2-9F2B-984143ED4617}">
   <ds:schemaRefs>
     <ds:schemaRef ds:uri="http://schemas.microsoft.com/office/2006/metadata/contentType"/>
@@ -3112,8 +3679,25 @@
 </ds:datastoreItem>
 </file>
 
+<file path=customXml/itemProps2.xml><?xml version="1.0" encoding="utf-8"?>
+<ds:datastoreItem xmlns:ds="http://schemas.openxmlformats.org/officeDocument/2006/customXml" ds:itemID="{9E9037E6-E22E-453B-ABC7-6C299E50B2B1}">
+  <ds:schemaRefs>
+    <ds:schemaRef ds:uri="http://schemas.microsoft.com/sharepoint/v3/contenttype/forms"/>
+  </ds:schemaRefs>
+</ds:datastoreItem>
+</file>
+
+<file path=customXml/itemProps3.xml><?xml version="1.0" encoding="utf-8"?>
+<ds:datastoreItem xmlns:ds="http://schemas.openxmlformats.org/officeDocument/2006/customXml" ds:itemID="{C8D0B938-E3D2-47C6-8CF1-D33BCA14CF87}">
+  <ds:schemaRefs>
+    <ds:schemaRef ds:uri="http://schemas.microsoft.com/office/2006/metadata/properties"/>
+    <ds:schemaRef ds:uri="http://schemas.microsoft.com/office/infopath/2007/PartnerControls"/>
+  </ds:schemaRefs>
+</ds:datastoreItem>
+</file>
+
 <file path=customXml/itemProps4.xml><?xml version="1.0" encoding="utf-8"?>
-<ds:datastoreItem xmlns:ds="http://schemas.openxmlformats.org/officeDocument/2006/customXml" ds:itemID="{6CAC1689-F472-443E-89A2-C3623AD32B2F}">
+<ds:datastoreItem xmlns:ds="http://schemas.openxmlformats.org/officeDocument/2006/customXml" ds:itemID="{D08A9F97-4DB7-4E3A-BFBB-FBF56FDF654C}">
   <ds:schemaRefs>
     <ds:schemaRef ds:uri="http://schemas.openxmlformats.org/officeDocument/2006/bibliography"/>
   </ds:schemaRefs>

</xml_diff>